<commit_message>
Revert "Merge branch 'main' of https://github.com/ramirogvalverde/RetoFinalCurso1"
This reverts commit 77a41394eec1094786533cf6e160c39cf66f5fed, reversing
changes made to 973ffb8cca0cf5166ed537a2736d822364509648.
</commit_message>
<xml_diff>
--- a/Documentacion/Word/MANUAL CAFE-PALITO.docx
+++ b/Documentacion/Word/MANUAL CAFE-PALITO.docx
@@ -1031,7 +1031,7 @@
         </w:rPr>
         <w:fldChar w:fldCharType="separate"/>
       </w:r>
-      <w:hyperlink w:anchor="_Toc134210055" w:history="1">
+      <w:hyperlink w:anchor="_Toc134036307" w:history="1">
         <w:r>
           <w:rPr>
             <w:rStyle w:val="Hipervnculo"/>
@@ -1045,7 +1045,7 @@
           <w:fldChar w:fldCharType="begin"/>
         </w:r>
         <w:r>
-          <w:instrText xml:space="preserve"> PAGEREF _Toc134210055 \h </w:instrText>
+          <w:instrText xml:space="preserve"> PAGEREF _Toc134036307 \h </w:instrText>
         </w:r>
         <w:r>
           <w:fldChar w:fldCharType="separate"/>
@@ -1068,12 +1068,12 @@
           <w:lang w:eastAsia="es-ES"/>
         </w:rPr>
       </w:pPr>
-      <w:hyperlink w:anchor="_Toc134210056" w:history="1">
+      <w:hyperlink w:anchor="_Toc134036308" w:history="1">
         <w:r>
           <w:rPr>
             <w:rStyle w:val="Hipervnculo"/>
           </w:rPr>
-          <w:t>2.- REQUISITOS MÍNIMOS.</w:t>
+          <w:t>2.- REQUISITOS.</w:t>
         </w:r>
         <w:r>
           <w:tab/>
@@ -1082,7 +1082,7 @@
           <w:fldChar w:fldCharType="begin"/>
         </w:r>
         <w:r>
-          <w:instrText xml:space="preserve"> PAGEREF _Toc134210056 \h </w:instrText>
+          <w:instrText xml:space="preserve"> PAGEREF _Toc134036308 \h </w:instrText>
         </w:r>
         <w:r>
           <w:fldChar w:fldCharType="separate"/>
@@ -1105,7 +1105,7 @@
           <w:lang w:eastAsia="es-ES"/>
         </w:rPr>
       </w:pPr>
-      <w:hyperlink w:anchor="_Toc134210057" w:history="1">
+      <w:hyperlink w:anchor="_Toc134036309" w:history="1">
         <w:r>
           <w:rPr>
             <w:rStyle w:val="Hipervnculo"/>
@@ -1119,7 +1119,7 @@
           <w:fldChar w:fldCharType="begin"/>
         </w:r>
         <w:r>
-          <w:instrText xml:space="preserve"> PAGEREF _Toc134210057 \h </w:instrText>
+          <w:instrText xml:space="preserve"> PAGEREF _Toc134036309 \h </w:instrText>
         </w:r>
         <w:r>
           <w:fldChar w:fldCharType="separate"/>
@@ -1142,7 +1142,7 @@
           <w:lang w:eastAsia="es-ES"/>
         </w:rPr>
       </w:pPr>
-      <w:hyperlink w:anchor="_Toc134210058" w:history="1">
+      <w:hyperlink w:anchor="_Toc134036310" w:history="1">
         <w:r>
           <w:rPr>
             <w:rStyle w:val="Hipervnculo"/>
@@ -1157,7 +1157,7 @@
           <w:fldChar w:fldCharType="begin"/>
         </w:r>
         <w:r>
-          <w:instrText xml:space="preserve"> PAGEREF _Toc134210058 \h </w:instrText>
+          <w:instrText xml:space="preserve"> PAGEREF _Toc134036310 \h </w:instrText>
         </w:r>
         <w:r>
           <w:fldChar w:fldCharType="separate"/>
@@ -1180,7 +1180,7 @@
           <w:lang w:eastAsia="es-ES"/>
         </w:rPr>
       </w:pPr>
-      <w:hyperlink w:anchor="_Toc134210059" w:history="1">
+      <w:hyperlink w:anchor="_Toc134036311" w:history="1">
         <w:r>
           <w:rPr>
             <w:rStyle w:val="Hipervnculo"/>
@@ -1201,7 +1201,7 @@
           <w:fldChar w:fldCharType="begin"/>
         </w:r>
         <w:r>
-          <w:instrText xml:space="preserve"> PAGEREF _Toc134210059 \h </w:instrText>
+          <w:instrText xml:space="preserve"> PAGEREF _Toc134036311 \h </w:instrText>
         </w:r>
         <w:r>
           <w:fldChar w:fldCharType="separate"/>
@@ -1224,7 +1224,7 @@
           <w:lang w:eastAsia="es-ES"/>
         </w:rPr>
       </w:pPr>
-      <w:hyperlink w:anchor="_Toc134210060" w:history="1">
+      <w:hyperlink w:anchor="_Toc134036312" w:history="1">
         <w:r>
           <w:rPr>
             <w:rStyle w:val="Hipervnculo"/>
@@ -1238,7 +1238,7 @@
           <w:fldChar w:fldCharType="begin"/>
         </w:r>
         <w:r>
-          <w:instrText xml:space="preserve"> PAGEREF _Toc134210060 \h </w:instrText>
+          <w:instrText xml:space="preserve"> PAGEREF _Toc134036312 \h </w:instrText>
         </w:r>
         <w:r>
           <w:fldChar w:fldCharType="separate"/>
@@ -1261,7 +1261,7 @@
           <w:lang w:eastAsia="es-ES"/>
         </w:rPr>
       </w:pPr>
-      <w:hyperlink w:anchor="_Toc134210061" w:history="1">
+      <w:hyperlink w:anchor="_Toc134036313" w:history="1">
         <w:r>
           <w:rPr>
             <w:rStyle w:val="Hipervnculo"/>
@@ -1276,7 +1276,7 @@
           <w:fldChar w:fldCharType="begin"/>
         </w:r>
         <w:r>
-          <w:instrText xml:space="preserve"> PAGEREF _Toc134210061 \h </w:instrText>
+          <w:instrText xml:space="preserve"> PAGEREF _Toc134036313 \h </w:instrText>
         </w:r>
         <w:r>
           <w:fldChar w:fldCharType="separate"/>
@@ -1299,7 +1299,7 @@
           <w:lang w:eastAsia="es-ES"/>
         </w:rPr>
       </w:pPr>
-      <w:hyperlink w:anchor="_Toc134210062" w:history="1">
+      <w:hyperlink w:anchor="_Toc134036314" w:history="1">
         <w:r>
           <w:rPr>
             <w:rStyle w:val="Hipervnculo"/>
@@ -1314,7 +1314,7 @@
           <w:fldChar w:fldCharType="begin"/>
         </w:r>
         <w:r>
-          <w:instrText xml:space="preserve"> PAGEREF _Toc134210062 \h </w:instrText>
+          <w:instrText xml:space="preserve"> PAGEREF _Toc134036314 \h </w:instrText>
         </w:r>
         <w:r>
           <w:fldChar w:fldCharType="separate"/>
@@ -1337,7 +1337,7 @@
           <w:lang w:eastAsia="es-ES"/>
         </w:rPr>
       </w:pPr>
-      <w:hyperlink w:anchor="_Toc134210063" w:history="1">
+      <w:hyperlink w:anchor="_Toc134036315" w:history="1">
         <w:r>
           <w:rPr>
             <w:rStyle w:val="Hipervnculo"/>
@@ -1352,7 +1352,7 @@
           <w:fldChar w:fldCharType="begin"/>
         </w:r>
         <w:r>
-          <w:instrText xml:space="preserve"> PAGEREF _Toc134210063 \h </w:instrText>
+          <w:instrText xml:space="preserve"> PAGEREF _Toc134036315 \h </w:instrText>
         </w:r>
         <w:r>
           <w:fldChar w:fldCharType="separate"/>
@@ -1375,7 +1375,7 @@
           <w:lang w:eastAsia="es-ES"/>
         </w:rPr>
       </w:pPr>
-      <w:hyperlink w:anchor="_Toc134210064" w:history="1">
+      <w:hyperlink w:anchor="_Toc134036316" w:history="1">
         <w:r>
           <w:rPr>
             <w:rStyle w:val="Hipervnculo"/>
@@ -1390,7 +1390,7 @@
           <w:fldChar w:fldCharType="begin"/>
         </w:r>
         <w:r>
-          <w:instrText xml:space="preserve"> PAGEREF _Toc134210064 \h </w:instrText>
+          <w:instrText xml:space="preserve"> PAGEREF _Toc134036316 \h </w:instrText>
         </w:r>
         <w:r>
           <w:fldChar w:fldCharType="separate"/>
@@ -1413,7 +1413,7 @@
           <w:lang w:eastAsia="es-ES"/>
         </w:rPr>
       </w:pPr>
-      <w:hyperlink w:anchor="_Toc134210065" w:history="1">
+      <w:hyperlink w:anchor="_Toc134036317" w:history="1">
         <w:r>
           <w:rPr>
             <w:rStyle w:val="Hipervnculo"/>
@@ -1429,7 +1429,7 @@
           <w:fldChar w:fldCharType="begin"/>
         </w:r>
         <w:r>
-          <w:instrText xml:space="preserve"> PAGEREF _Toc134210065 \h </w:instrText>
+          <w:instrText xml:space="preserve"> PAGEREF _Toc134036317 \h </w:instrText>
         </w:r>
         <w:r>
           <w:fldChar w:fldCharType="separate"/>
@@ -1452,7 +1452,7 @@
           <w:lang w:eastAsia="es-ES"/>
         </w:rPr>
       </w:pPr>
-      <w:hyperlink w:anchor="_Toc134210066" w:history="1">
+      <w:hyperlink w:anchor="_Toc134036318" w:history="1">
         <w:r>
           <w:rPr>
             <w:rStyle w:val="Hipervnculo"/>
@@ -1467,7 +1467,7 @@
           <w:fldChar w:fldCharType="begin"/>
         </w:r>
         <w:r>
-          <w:instrText xml:space="preserve"> PAGEREF _Toc134210066 \h </w:instrText>
+          <w:instrText xml:space="preserve"> PAGEREF _Toc134036318 \h </w:instrText>
         </w:r>
         <w:r>
           <w:fldChar w:fldCharType="separate"/>
@@ -1490,7 +1490,7 @@
           <w:lang w:eastAsia="es-ES"/>
         </w:rPr>
       </w:pPr>
-      <w:hyperlink w:anchor="_Toc134210067" w:history="1">
+      <w:hyperlink w:anchor="_Toc134036319" w:history="1">
         <w:r>
           <w:rPr>
             <w:rStyle w:val="Hipervnculo"/>
@@ -1505,7 +1505,7 @@
           <w:fldChar w:fldCharType="begin"/>
         </w:r>
         <w:r>
-          <w:instrText xml:space="preserve"> PAGEREF _Toc134210067 \h </w:instrText>
+          <w:instrText xml:space="preserve"> PAGEREF _Toc134036319 \h </w:instrText>
         </w:r>
         <w:r>
           <w:fldChar w:fldCharType="separate"/>
@@ -1528,7 +1528,7 @@
           <w:lang w:eastAsia="es-ES"/>
         </w:rPr>
       </w:pPr>
-      <w:hyperlink w:anchor="_Toc134210068" w:history="1">
+      <w:hyperlink w:anchor="_Toc134036320" w:history="1">
         <w:r>
           <w:rPr>
             <w:rStyle w:val="Hipervnculo"/>
@@ -1543,7 +1543,7 @@
           <w:fldChar w:fldCharType="begin"/>
         </w:r>
         <w:r>
-          <w:instrText xml:space="preserve"> PAGEREF _Toc134210068 \h </w:instrText>
+          <w:instrText xml:space="preserve"> PAGEREF _Toc134036320 \h </w:instrText>
         </w:r>
         <w:r>
           <w:fldChar w:fldCharType="separate"/>
@@ -1566,7 +1566,7 @@
           <w:lang w:eastAsia="es-ES"/>
         </w:rPr>
       </w:pPr>
-      <w:hyperlink w:anchor="_Toc134210069" w:history="1">
+      <w:hyperlink w:anchor="_Toc134036321" w:history="1">
         <w:r>
           <w:rPr>
             <w:rStyle w:val="Hipervnculo"/>
@@ -1582,7 +1582,7 @@
           <w:fldChar w:fldCharType="begin"/>
         </w:r>
         <w:r>
-          <w:instrText xml:space="preserve"> PAGEREF _Toc134210069 \h </w:instrText>
+          <w:instrText xml:space="preserve"> PAGEREF _Toc134036321 \h </w:instrText>
         </w:r>
         <w:r>
           <w:fldChar w:fldCharType="separate"/>
@@ -1605,7 +1605,7 @@
           <w:lang w:eastAsia="es-ES"/>
         </w:rPr>
       </w:pPr>
-      <w:hyperlink w:anchor="_Toc134210070" w:history="1">
+      <w:hyperlink w:anchor="_Toc134036322" w:history="1">
         <w:r>
           <w:rPr>
             <w:rStyle w:val="Hipervnculo"/>
@@ -1621,7 +1621,7 @@
           <w:fldChar w:fldCharType="begin"/>
         </w:r>
         <w:r>
-          <w:instrText xml:space="preserve"> PAGEREF _Toc134210070 \h </w:instrText>
+          <w:instrText xml:space="preserve"> PAGEREF _Toc134036322 \h </w:instrText>
         </w:r>
         <w:r>
           <w:fldChar w:fldCharType="separate"/>
@@ -1644,7 +1644,7 @@
           <w:lang w:eastAsia="es-ES"/>
         </w:rPr>
       </w:pPr>
-      <w:hyperlink w:anchor="_Toc134210071" w:history="1">
+      <w:hyperlink w:anchor="_Toc134036323" w:history="1">
         <w:r>
           <w:rPr>
             <w:rStyle w:val="Hipervnculo"/>
@@ -1659,7 +1659,7 @@
           <w:fldChar w:fldCharType="begin"/>
         </w:r>
         <w:r>
-          <w:instrText xml:space="preserve"> PAGEREF _Toc134210071 \h </w:instrText>
+          <w:instrText xml:space="preserve"> PAGEREF _Toc134036323 \h </w:instrText>
         </w:r>
         <w:r>
           <w:fldChar w:fldCharType="separate"/>
@@ -1682,7 +1682,7 @@
           <w:lang w:eastAsia="es-ES"/>
         </w:rPr>
       </w:pPr>
-      <w:hyperlink w:anchor="_Toc134210072" w:history="1">
+      <w:hyperlink w:anchor="_Toc134036324" w:history="1">
         <w:r>
           <w:rPr>
             <w:rStyle w:val="Hipervnculo"/>
@@ -1697,13 +1697,13 @@
           <w:fldChar w:fldCharType="begin"/>
         </w:r>
         <w:r>
-          <w:instrText xml:space="preserve"> PAGEREF _Toc134210072 \h </w:instrText>
+          <w:instrText xml:space="preserve"> PAGEREF _Toc134036324 \h </w:instrText>
         </w:r>
         <w:r>
           <w:fldChar w:fldCharType="separate"/>
         </w:r>
         <w:r>
-          <w:t>14</w:t>
+          <w:t>13</w:t>
         </w:r>
         <w:r>
           <w:fldChar w:fldCharType="end"/>
@@ -1742,7 +1742,7 @@
       <w:pPr>
         <w:pStyle w:val="Ttulo1"/>
       </w:pPr>
-      <w:bookmarkStart w:id="1" w:name="_Toc134210055"/>
+      <w:bookmarkStart w:id="1" w:name="_Toc134036307"/>
       <w:r>
         <w:lastRenderedPageBreak/>
         <w:t xml:space="preserve">1.- </w:t>
@@ -1827,7 +1827,15 @@
           <w:sz w:val="24"/>
           <w:szCs w:val="24"/>
         </w:rPr>
-        <w:t>estudiantes de 1º a 4º de la ESO</w:t>
+        <w:t>estudiantes</w:t>
+      </w:r>
+      <w:r>
+        <w:rPr>
+          <w:rFonts w:ascii="Times New Roman" w:hAnsi="Times New Roman" w:cs="Times New Roman"/>
+          <w:sz w:val="24"/>
+          <w:szCs w:val="24"/>
+        </w:rPr>
+        <w:t xml:space="preserve"> de 1º a 4º de la ESO</w:t>
       </w:r>
       <w:r>
         <w:rPr>
@@ -1917,19 +1925,13 @@
           <w:lang w:eastAsia="es-ES"/>
         </w:rPr>
       </w:pPr>
-      <w:bookmarkStart w:id="2" w:name="_Toc134210056"/>
+      <w:bookmarkStart w:id="2" w:name="_Toc134036308"/>
       <w:r>
         <w:lastRenderedPageBreak/>
         <w:t>2.</w:t>
       </w:r>
       <w:r>
-        <w:t>- REQUISITOS</w:t>
-      </w:r>
-      <w:r>
-        <w:t xml:space="preserve"> MÍNIMOS</w:t>
-      </w:r>
-      <w:r>
-        <w:t>.</w:t>
+        <w:t>- REQUISITOS.</w:t>
       </w:r>
       <w:bookmarkEnd w:id="2"/>
     </w:p>
@@ -2215,25 +2217,7 @@
           <w:szCs w:val="24"/>
           <w:lang w:eastAsia="es-ES"/>
         </w:rPr>
-        <w:t>Procesador: Un procesador de</w:t>
-      </w:r>
-      <w:r>
-        <w:rPr>
-          <w:rFonts w:ascii="Times New Roman" w:eastAsia="Times New Roman" w:hAnsi="Times New Roman" w:cs="Times New Roman"/>
-          <w:sz w:val="24"/>
-          <w:szCs w:val="24"/>
-          <w:lang w:eastAsia="es-ES"/>
-        </w:rPr>
-        <w:t xml:space="preserve"> 64 bits debiendo tener</w:t>
-      </w:r>
-      <w:r>
-        <w:rPr>
-          <w:rFonts w:ascii="Times New Roman" w:eastAsia="Times New Roman" w:hAnsi="Times New Roman" w:cs="Times New Roman"/>
-          <w:sz w:val="24"/>
-          <w:szCs w:val="24"/>
-          <w:lang w:eastAsia="es-ES"/>
-        </w:rPr>
-        <w:t xml:space="preserve"> 1 GHz o más rápido.</w:t>
+        <w:t>Procesador: Un procesador de 1 GHz o más rápido.</w:t>
       </w:r>
     </w:p>
     <w:p>
@@ -2355,7 +2339,7 @@
       <w:pPr>
         <w:pStyle w:val="Ttulo1"/>
       </w:pPr>
-      <w:bookmarkStart w:id="3" w:name="_Toc134210057"/>
+      <w:bookmarkStart w:id="3" w:name="_Toc134036309"/>
       <w:r>
         <w:lastRenderedPageBreak/>
         <w:t>3.- REQUISITOS RECOMENDADOS.</w:t>
@@ -2434,43 +2418,27 @@
           <w:szCs w:val="24"/>
           <w:lang w:eastAsia="es-ES"/>
         </w:rPr>
-        <w:t>Sistema operativo: Se recomienda utilizar un sistema operativo moderno y</w:t>
-      </w:r>
-      <w:r>
-        <w:rPr>
-          <w:rFonts w:ascii="Times New Roman" w:eastAsia="Times New Roman" w:hAnsi="Times New Roman" w:cs="Times New Roman"/>
-          <w:sz w:val="24"/>
-          <w:szCs w:val="24"/>
-          <w:lang w:eastAsia="es-ES"/>
-        </w:rPr>
-        <w:t xml:space="preserve"> actualizado de 64 bits, como Windows 10, M</w:t>
-      </w:r>
-      <w:r>
-        <w:rPr>
-          <w:rFonts w:ascii="Times New Roman" w:eastAsia="Times New Roman" w:hAnsi="Times New Roman" w:cs="Times New Roman"/>
-          <w:sz w:val="24"/>
-          <w:szCs w:val="24"/>
-          <w:lang w:eastAsia="es-ES"/>
-        </w:rPr>
-        <w:t>ac</w:t>
-      </w:r>
-      <w:r>
-        <w:rPr>
-          <w:rFonts w:ascii="Times New Roman" w:eastAsia="Times New Roman" w:hAnsi="Times New Roman" w:cs="Times New Roman"/>
-          <w:sz w:val="24"/>
-          <w:szCs w:val="24"/>
-          <w:lang w:eastAsia="es-ES"/>
-        </w:rPr>
-        <w:t xml:space="preserve"> </w:t>
-      </w:r>
-      <w:r>
-        <w:rPr>
-          <w:rFonts w:ascii="Times New Roman" w:eastAsia="Times New Roman" w:hAnsi="Times New Roman" w:cs="Times New Roman"/>
-          <w:sz w:val="24"/>
-          <w:szCs w:val="24"/>
-          <w:lang w:eastAsia="es-ES"/>
-        </w:rPr>
-        <w:t>OS 10.14 o superior, o una distribución de Linux reciente.</w:t>
+        <w:t xml:space="preserve">Sistema operativo: Se recomienda utilizar un sistema operativo moderno y actualizado, como Windows 10, </w:t>
+      </w:r>
+      <w:proofErr w:type="spellStart"/>
+      <w:r>
+        <w:rPr>
+          <w:rFonts w:ascii="Times New Roman" w:eastAsia="Times New Roman" w:hAnsi="Times New Roman" w:cs="Times New Roman"/>
+          <w:sz w:val="24"/>
+          <w:szCs w:val="24"/>
+          <w:lang w:eastAsia="es-ES"/>
+        </w:rPr>
+        <w:t>macOS</w:t>
+      </w:r>
+      <w:proofErr w:type="spellEnd"/>
+      <w:r>
+        <w:rPr>
+          <w:rFonts w:ascii="Times New Roman" w:eastAsia="Times New Roman" w:hAnsi="Times New Roman" w:cs="Times New Roman"/>
+          <w:sz w:val="24"/>
+          <w:szCs w:val="24"/>
+          <w:lang w:eastAsia="es-ES"/>
+        </w:rPr>
+        <w:t xml:space="preserve"> 10.14 o superior, o una distribución de Linux reciente.</w:t>
       </w:r>
     </w:p>
     <w:p>
@@ -2601,16 +2569,7 @@
           <w:szCs w:val="24"/>
           <w:lang w:eastAsia="es-ES"/>
         </w:rPr>
-        <w:t>JRE 11: Se requiere instalar JRE</w:t>
-      </w:r>
-      <w:r>
-        <w:rPr>
-          <w:rFonts w:ascii="Times New Roman" w:eastAsia="Times New Roman" w:hAnsi="Times New Roman" w:cs="Times New Roman"/>
-          <w:sz w:val="24"/>
-          <w:szCs w:val="24"/>
-          <w:lang w:eastAsia="es-ES"/>
-        </w:rPr>
-        <w:t xml:space="preserve"> 11 para compilar y ejecutar la aplicación Java. Se puede descargar desde la página oficial de Oracle.</w:t>
+        <w:t>JDK 11: Se requiere instalar JDK 11 para compilar y ejecutar la aplicación Java. Se puede descargar desde la página oficial de Oracle.</w:t>
       </w:r>
     </w:p>
     <w:p/>
@@ -2634,7 +2593,7 @@
           <w:lang w:eastAsia="es-ES"/>
         </w:rPr>
       </w:pPr>
-      <w:bookmarkStart w:id="4" w:name="_Toc134210058"/>
+      <w:bookmarkStart w:id="4" w:name="_Toc134036310"/>
       <w:r>
         <w:rPr>
           <w:lang w:eastAsia="es-ES"/>
@@ -3090,7 +3049,6 @@
       <w:r>
         <w:rPr>
           <w:rFonts w:ascii="Times New Roman" w:hAnsi="Times New Roman" w:cs="Times New Roman"/>
-          <w:noProof/>
           <w:sz w:val="24"/>
           <w:szCs w:val="24"/>
           <w:lang w:eastAsia="es-ES"/>
@@ -3283,7 +3241,6 @@
       <w:r>
         <w:rPr>
           <w:rFonts w:ascii="Times New Roman" w:hAnsi="Times New Roman" w:cs="Times New Roman"/>
-          <w:noProof/>
           <w:sz w:val="24"/>
           <w:szCs w:val="24"/>
           <w:lang w:eastAsia="es-ES"/>
@@ -3358,7 +3315,6 @@
       <w:r>
         <w:rPr>
           <w:rFonts w:ascii="Times New Roman" w:hAnsi="Times New Roman" w:cs="Times New Roman"/>
-          <w:noProof/>
           <w:sz w:val="24"/>
           <w:szCs w:val="24"/>
           <w:lang w:eastAsia="es-ES"/>
@@ -3423,7 +3379,7 @@
           <w:lang w:eastAsia="es-ES"/>
         </w:rPr>
       </w:pPr>
-      <w:bookmarkStart w:id="5" w:name="_Toc134210059"/>
+      <w:bookmarkStart w:id="5" w:name="_Toc134036311"/>
       <w:r>
         <w:lastRenderedPageBreak/>
         <w:t>5</w:t>
@@ -3456,7 +3412,7 @@
       <w:pPr>
         <w:pStyle w:val="Ttulo1"/>
       </w:pPr>
-      <w:bookmarkStart w:id="6" w:name="_Toc134210060"/>
+      <w:bookmarkStart w:id="6" w:name="_Toc134036312"/>
       <w:r>
         <w:t>5</w:t>
       </w:r>
@@ -3721,7 +3677,7 @@
           <w:lang w:eastAsia="es-ES"/>
         </w:rPr>
       </w:pPr>
-      <w:bookmarkStart w:id="7" w:name="_Toc134210061"/>
+      <w:bookmarkStart w:id="7" w:name="_Toc134036313"/>
       <w:r>
         <w:rPr>
           <w:lang w:eastAsia="es-ES"/>
@@ -3747,6 +3703,13 @@
         <w:t>.</w:t>
       </w:r>
       <w:bookmarkEnd w:id="7"/>
+    </w:p>
+    <w:p>
+      <w:pPr>
+        <w:rPr>
+          <w:lang w:eastAsia="es-ES"/>
+        </w:rPr>
+      </w:pPr>
     </w:p>
     <w:p>
       <w:pPr>
@@ -4009,37 +3972,6 @@
       <w:pPr>
         <w:rPr>
           <w:rFonts w:ascii="Times New Roman" w:hAnsi="Times New Roman" w:cs="Times New Roman"/>
-          <w:sz w:val="24"/>
-          <w:szCs w:val="24"/>
-          <w:lang w:eastAsia="es-ES"/>
-        </w:rPr>
-      </w:pPr>
-      <w:r>
-        <w:rPr>
-          <w:rFonts w:ascii="Times New Roman" w:hAnsi="Times New Roman" w:cs="Times New Roman"/>
-          <w:sz w:val="24"/>
-          <w:szCs w:val="24"/>
-          <w:lang w:eastAsia="es-ES"/>
-        </w:rPr>
-        <w:tab/>
-        <w:t xml:space="preserve">Cuando se termina la partida verás que se actualizan las tablas de Estadística que figuran en el margen derecho de la pantalla, donde podrás comprobar la clasificación general, así como cuáles son tus mejores partidas y tus últimas 5 partidas. </w:t>
-      </w:r>
-    </w:p>
-    <w:p>
-      <w:pPr>
-        <w:rPr>
-          <w:rFonts w:ascii="Times New Roman" w:hAnsi="Times New Roman" w:cs="Times New Roman"/>
-          <w:noProof/>
-          <w:sz w:val="24"/>
-          <w:szCs w:val="24"/>
-          <w:lang w:eastAsia="es-ES"/>
-        </w:rPr>
-      </w:pPr>
-    </w:p>
-    <w:p>
-      <w:pPr>
-        <w:rPr>
-          <w:rFonts w:ascii="Times New Roman" w:hAnsi="Times New Roman" w:cs="Times New Roman"/>
           <w:noProof/>
           <w:sz w:val="24"/>
           <w:szCs w:val="24"/>
@@ -4170,6 +4102,7 @@
           <w:noProof/>
           <w:lang w:eastAsia="es-ES"/>
         </w:rPr>
+        <w:lastRenderedPageBreak/>
         <w:drawing>
           <wp:inline distT="0" distB="0" distL="0" distR="0" wp14:anchorId="0DD04F67" wp14:editId="345CD6BB">
             <wp:extent cx="4081462" cy="2263426"/>
@@ -4214,7 +4147,7 @@
           <w:lang w:eastAsia="es-ES"/>
         </w:rPr>
       </w:pPr>
-      <w:bookmarkStart w:id="8" w:name="_Toc134210062"/>
+      <w:bookmarkStart w:id="8" w:name="_Toc134036314"/>
       <w:r>
         <w:rPr>
           <w:lang w:eastAsia="es-ES"/>
@@ -4406,7 +4339,6 @@
       <w:r>
         <w:rPr>
           <w:rFonts w:ascii="Times New Roman" w:hAnsi="Times New Roman" w:cs="Times New Roman"/>
-          <w:noProof/>
           <w:sz w:val="24"/>
           <w:szCs w:val="24"/>
           <w:lang w:eastAsia="es-ES"/>
@@ -4563,25 +4495,7 @@
           <w:szCs w:val="24"/>
           <w:lang w:eastAsia="es-ES"/>
         </w:rPr>
-        <w:t xml:space="preserve"> la partida </w:t>
-      </w:r>
-      <w:r>
-        <w:rPr>
-          <w:rFonts w:ascii="Times New Roman" w:hAnsi="Times New Roman" w:cs="Times New Roman"/>
-          <w:sz w:val="24"/>
-          <w:szCs w:val="24"/>
-          <w:lang w:eastAsia="es-ES"/>
-        </w:rPr>
-        <w:t xml:space="preserve">podrás comprobar </w:t>
-      </w:r>
-      <w:r>
-        <w:rPr>
-          <w:rFonts w:ascii="Times New Roman" w:hAnsi="Times New Roman" w:cs="Times New Roman"/>
-          <w:sz w:val="24"/>
-          <w:szCs w:val="24"/>
-          <w:lang w:eastAsia="es-ES"/>
-        </w:rPr>
-        <w:t>que</w:t>
+        <w:t xml:space="preserve"> la partida verás que</w:t>
       </w:r>
       <w:r>
         <w:rPr>
@@ -4626,34 +4540,7 @@
           <w:szCs w:val="24"/>
           <w:lang w:eastAsia="es-ES"/>
         </w:rPr>
-        <w:t>, donde podrás comprobar la</w:t>
-      </w:r>
-      <w:r>
-        <w:rPr>
-          <w:rFonts w:ascii="Times New Roman" w:hAnsi="Times New Roman" w:cs="Times New Roman"/>
-          <w:sz w:val="24"/>
-          <w:szCs w:val="24"/>
-          <w:lang w:eastAsia="es-ES"/>
-        </w:rPr>
-        <w:t xml:space="preserve"> clasificación</w:t>
-      </w:r>
-      <w:r>
-        <w:rPr>
-          <w:rFonts w:ascii="Times New Roman" w:hAnsi="Times New Roman" w:cs="Times New Roman"/>
-          <w:sz w:val="24"/>
-          <w:szCs w:val="24"/>
-          <w:lang w:eastAsia="es-ES"/>
-        </w:rPr>
-        <w:t xml:space="preserve"> general</w:t>
-      </w:r>
-      <w:r>
-        <w:rPr>
-          <w:rFonts w:ascii="Times New Roman" w:hAnsi="Times New Roman" w:cs="Times New Roman"/>
-          <w:sz w:val="24"/>
-          <w:szCs w:val="24"/>
-          <w:lang w:eastAsia="es-ES"/>
-        </w:rPr>
-        <w:t xml:space="preserve">, </w:t>
+        <w:t xml:space="preserve">, donde podrás comprobar tú clasificación, </w:t>
       </w:r>
       <w:r>
         <w:rPr>
@@ -4769,7 +4656,6 @@
       <w:r>
         <w:rPr>
           <w:rFonts w:ascii="Times New Roman" w:hAnsi="Times New Roman" w:cs="Times New Roman"/>
-          <w:noProof/>
           <w:sz w:val="24"/>
           <w:szCs w:val="24"/>
           <w:lang w:eastAsia="es-ES"/>
@@ -4819,7 +4705,7 @@
           <w:lang w:eastAsia="es-ES"/>
         </w:rPr>
       </w:pPr>
-      <w:bookmarkStart w:id="9" w:name="_Toc134210063"/>
+      <w:bookmarkStart w:id="9" w:name="_Toc134036315"/>
       <w:r>
         <w:rPr>
           <w:lang w:eastAsia="es-ES"/>
@@ -5191,7 +5077,7 @@
           <w:lang w:eastAsia="es-ES"/>
         </w:rPr>
       </w:pPr>
-      <w:bookmarkStart w:id="10" w:name="_Toc134210064"/>
+      <w:bookmarkStart w:id="10" w:name="_Toc134036316"/>
       <w:r>
         <w:rPr>
           <w:lang w:eastAsia="es-ES"/>
@@ -5465,7 +5351,7 @@
           <w:lang w:eastAsia="es-ES"/>
         </w:rPr>
       </w:pPr>
-      <w:bookmarkStart w:id="11" w:name="_Toc134210065"/>
+      <w:bookmarkStart w:id="11" w:name="_Toc134036317"/>
       <w:r>
         <w:rPr>
           <w:rFonts w:eastAsia="Times New Roman"/>
@@ -5490,7 +5376,7 @@
           <w:lang w:eastAsia="es-ES"/>
         </w:rPr>
       </w:pPr>
-      <w:bookmarkStart w:id="12" w:name="_Toc134210066"/>
+      <w:bookmarkStart w:id="12" w:name="_Toc134036318"/>
       <w:r>
         <w:rPr>
           <w:lang w:eastAsia="es-ES"/>
@@ -5796,7 +5682,7 @@
           <w:lang w:eastAsia="es-ES"/>
         </w:rPr>
       </w:pPr>
-      <w:bookmarkStart w:id="13" w:name="_Toc134210067"/>
+      <w:bookmarkStart w:id="13" w:name="_Toc134036319"/>
       <w:r>
         <w:rPr>
           <w:lang w:eastAsia="es-ES"/>
@@ -5917,7 +5803,7 @@
           <w:lang w:eastAsia="es-ES"/>
         </w:rPr>
       </w:pPr>
-      <w:bookmarkStart w:id="14" w:name="_Toc134210068"/>
+      <w:bookmarkStart w:id="14" w:name="_Toc134036320"/>
       <w:r>
         <w:rPr>
           <w:lang w:eastAsia="es-ES"/>
@@ -6065,7 +5951,7 @@
           <w:lang w:eastAsia="es-ES"/>
         </w:rPr>
       </w:pPr>
-      <w:bookmarkStart w:id="15" w:name="_Toc134210069"/>
+      <w:bookmarkStart w:id="15" w:name="_Toc134036321"/>
       <w:r>
         <w:rPr>
           <w:rFonts w:eastAsia="Times New Roman"/>
@@ -6456,7 +6342,7 @@
           <w:lang w:eastAsia="es-ES"/>
         </w:rPr>
       </w:pPr>
-      <w:bookmarkStart w:id="16" w:name="_Toc134210070"/>
+      <w:bookmarkStart w:id="16" w:name="_Toc134036322"/>
       <w:r>
         <w:rPr>
           <w:rFonts w:eastAsia="Times New Roman"/>
@@ -6492,7 +6378,6 @@
         <w:spacing w:before="100" w:beforeAutospacing="1" w:after="300" w:line="240" w:lineRule="auto"/>
         <w:rPr>
           <w:rFonts w:ascii="Times New Roman" w:eastAsia="Times New Roman" w:hAnsi="Times New Roman" w:cs="Times New Roman"/>
-          <w:bCs/>
           <w:sz w:val="24"/>
           <w:szCs w:val="24"/>
           <w:lang w:eastAsia="es-ES"/>
@@ -6542,7 +6427,209 @@
           <w:szCs w:val="24"/>
           <w:lang w:eastAsia="es-ES"/>
         </w:rPr>
-        <w:t>stablecidos por</w:t>
+        <w:t>stablecidos por “Café con Palito, S.L”</w:t>
+      </w:r>
+      <w:r>
+        <w:rPr>
+          <w:rFonts w:ascii="Times New Roman" w:eastAsia="Times New Roman" w:hAnsi="Times New Roman" w:cs="Times New Roman"/>
+          <w:sz w:val="24"/>
+          <w:szCs w:val="24"/>
+          <w:lang w:eastAsia="es-ES"/>
+        </w:rPr>
+        <w:t xml:space="preserve">. </w:t>
+      </w:r>
+    </w:p>
+    <w:p>
+      <w:pPr>
+        <w:spacing w:before="100" w:beforeAutospacing="1" w:after="300" w:line="240" w:lineRule="auto"/>
+        <w:rPr>
+          <w:rFonts w:ascii="Times New Roman" w:eastAsia="Times New Roman" w:hAnsi="Times New Roman" w:cs="Times New Roman"/>
+          <w:sz w:val="24"/>
+          <w:szCs w:val="24"/>
+          <w:lang w:eastAsia="es-ES"/>
+        </w:rPr>
+      </w:pPr>
+      <w:r>
+        <w:rPr>
+          <w:rFonts w:ascii="Times New Roman" w:eastAsia="Times New Roman" w:hAnsi="Times New Roman" w:cs="Times New Roman"/>
+          <w:sz w:val="24"/>
+          <w:szCs w:val="24"/>
+          <w:lang w:eastAsia="es-ES"/>
+        </w:rPr>
+        <w:tab/>
+      </w:r>
+      <w:r>
+        <w:rPr>
+          <w:rFonts w:ascii="Times New Roman" w:eastAsia="Times New Roman" w:hAnsi="Times New Roman" w:cs="Times New Roman"/>
+          <w:sz w:val="24"/>
+          <w:szCs w:val="24"/>
+          <w:lang w:eastAsia="es-ES"/>
+        </w:rPr>
+        <w:t>El usuario puede utilizar la aplicación para fines personales y educativos únicamente. La aplicación no puede ser modificada, distribuida o utilizada para fines comerciales sin el p</w:t>
+      </w:r>
+      <w:r>
+        <w:rPr>
+          <w:rFonts w:ascii="Times New Roman" w:eastAsia="Times New Roman" w:hAnsi="Times New Roman" w:cs="Times New Roman"/>
+          <w:sz w:val="24"/>
+          <w:szCs w:val="24"/>
+          <w:lang w:eastAsia="es-ES"/>
+        </w:rPr>
+        <w:t>ermiso expreso del propietario</w:t>
+      </w:r>
+      <w:r>
+        <w:rPr>
+          <w:rFonts w:ascii="Times New Roman" w:eastAsia="Times New Roman" w:hAnsi="Times New Roman" w:cs="Times New Roman"/>
+          <w:sz w:val="24"/>
+          <w:szCs w:val="24"/>
+          <w:lang w:eastAsia="es-ES"/>
+        </w:rPr>
+        <w:t>.</w:t>
+      </w:r>
+    </w:p>
+    <w:p>
+      <w:pPr>
+        <w:spacing w:before="100" w:beforeAutospacing="1" w:after="300" w:line="240" w:lineRule="auto"/>
+        <w:rPr>
+          <w:rFonts w:ascii="Times New Roman" w:eastAsia="Times New Roman" w:hAnsi="Times New Roman" w:cs="Times New Roman"/>
+          <w:sz w:val="24"/>
+          <w:szCs w:val="24"/>
+          <w:lang w:eastAsia="es-ES"/>
+        </w:rPr>
+      </w:pPr>
+      <w:r>
+        <w:rPr>
+          <w:rFonts w:ascii="Times New Roman" w:eastAsia="Times New Roman" w:hAnsi="Times New Roman" w:cs="Times New Roman"/>
+          <w:sz w:val="24"/>
+          <w:szCs w:val="24"/>
+          <w:lang w:eastAsia="es-ES"/>
+        </w:rPr>
+        <w:tab/>
+      </w:r>
+      <w:r>
+        <w:rPr>
+          <w:rFonts w:ascii="Times New Roman" w:eastAsia="Times New Roman" w:hAnsi="Times New Roman" w:cs="Times New Roman"/>
+          <w:sz w:val="24"/>
+          <w:szCs w:val="24"/>
+          <w:lang w:eastAsia="es-ES"/>
+        </w:rPr>
+        <w:t>Además, la aplicación puede incluir enlaces a sitios web o servicios de tercero</w:t>
+      </w:r>
+      <w:r>
+        <w:rPr>
+          <w:rFonts w:ascii="Times New Roman" w:eastAsia="Times New Roman" w:hAnsi="Times New Roman" w:cs="Times New Roman"/>
+          <w:sz w:val="24"/>
+          <w:szCs w:val="24"/>
+          <w:lang w:eastAsia="es-ES"/>
+        </w:rPr>
+        <w:t xml:space="preserve">s que no están controlados por </w:t>
+      </w:r>
+      <w:r>
+        <w:rPr>
+          <w:rFonts w:ascii="Times New Roman" w:eastAsia="Times New Roman" w:hAnsi="Times New Roman" w:cs="Times New Roman"/>
+          <w:sz w:val="24"/>
+          <w:szCs w:val="24"/>
+          <w:lang w:eastAsia="es-ES"/>
+        </w:rPr>
+        <w:t>l</w:t>
+      </w:r>
+      <w:r>
+        <w:rPr>
+          <w:rFonts w:ascii="Times New Roman" w:eastAsia="Times New Roman" w:hAnsi="Times New Roman" w:cs="Times New Roman"/>
+          <w:sz w:val="24"/>
+          <w:szCs w:val="24"/>
+          <w:lang w:eastAsia="es-ES"/>
+        </w:rPr>
+        <w:t>os</w:t>
+      </w:r>
+      <w:r>
+        <w:rPr>
+          <w:rFonts w:ascii="Times New Roman" w:eastAsia="Times New Roman" w:hAnsi="Times New Roman" w:cs="Times New Roman"/>
+          <w:sz w:val="24"/>
+          <w:szCs w:val="24"/>
+          <w:lang w:eastAsia="es-ES"/>
+        </w:rPr>
+        <w:t xml:space="preserve"> desarrollador</w:t>
+      </w:r>
+      <w:r>
+        <w:rPr>
+          <w:rFonts w:ascii="Times New Roman" w:eastAsia="Times New Roman" w:hAnsi="Times New Roman" w:cs="Times New Roman"/>
+          <w:sz w:val="24"/>
+          <w:szCs w:val="24"/>
+          <w:lang w:eastAsia="es-ES"/>
+        </w:rPr>
+        <w:t>es</w:t>
+      </w:r>
+      <w:r>
+        <w:rPr>
+          <w:rFonts w:ascii="Times New Roman" w:eastAsia="Times New Roman" w:hAnsi="Times New Roman" w:cs="Times New Roman"/>
+          <w:sz w:val="24"/>
+          <w:szCs w:val="24"/>
+          <w:lang w:eastAsia="es-ES"/>
+        </w:rPr>
+        <w:t>. El usuario asume toda la responsabilida</w:t>
+      </w:r>
+      <w:r>
+        <w:rPr>
+          <w:rFonts w:ascii="Times New Roman" w:eastAsia="Times New Roman" w:hAnsi="Times New Roman" w:cs="Times New Roman"/>
+          <w:sz w:val="24"/>
+          <w:szCs w:val="24"/>
+          <w:lang w:eastAsia="es-ES"/>
+        </w:rPr>
+        <w:t xml:space="preserve">d al utilizar estos servicios. </w:t>
+      </w:r>
+      <w:r>
+        <w:rPr>
+          <w:rFonts w:ascii="Times New Roman" w:eastAsia="Times New Roman" w:hAnsi="Times New Roman" w:cs="Times New Roman"/>
+          <w:sz w:val="24"/>
+          <w:szCs w:val="24"/>
+          <w:lang w:eastAsia="es-ES"/>
+        </w:rPr>
+        <w:t>La empresa</w:t>
+      </w:r>
+      <w:r>
+        <w:rPr>
+          <w:rFonts w:ascii="Times New Roman" w:eastAsia="Times New Roman" w:hAnsi="Times New Roman" w:cs="Times New Roman"/>
+          <w:sz w:val="24"/>
+          <w:szCs w:val="24"/>
+          <w:lang w:eastAsia="es-ES"/>
+        </w:rPr>
+        <w:t xml:space="preserve"> est</w:t>
+      </w:r>
+      <w:r>
+        <w:rPr>
+          <w:rFonts w:ascii="Times New Roman" w:eastAsia="Times New Roman" w:hAnsi="Times New Roman" w:cs="Times New Roman"/>
+          <w:sz w:val="24"/>
+          <w:szCs w:val="24"/>
+          <w:lang w:eastAsia="es-ES"/>
+        </w:rPr>
+        <w:t>á exenta</w:t>
+      </w:r>
+      <w:r>
+        <w:rPr>
+          <w:rFonts w:ascii="Times New Roman" w:eastAsia="Times New Roman" w:hAnsi="Times New Roman" w:cs="Times New Roman"/>
+          <w:sz w:val="24"/>
+          <w:szCs w:val="24"/>
+          <w:lang w:eastAsia="es-ES"/>
+        </w:rPr>
+        <w:t xml:space="preserve"> de cualquier</w:t>
+      </w:r>
+      <w:r>
+        <w:rPr>
+          <w:rFonts w:ascii="Times New Roman" w:eastAsia="Times New Roman" w:hAnsi="Times New Roman" w:cs="Times New Roman"/>
+          <w:sz w:val="24"/>
+          <w:szCs w:val="24"/>
+          <w:lang w:eastAsia="es-ES"/>
+        </w:rPr>
+        <w:t xml:space="preserve"> responsab</w:t>
+      </w:r>
+      <w:r>
+        <w:rPr>
+          <w:rFonts w:ascii="Times New Roman" w:eastAsia="Times New Roman" w:hAnsi="Times New Roman" w:cs="Times New Roman"/>
+          <w:sz w:val="24"/>
+          <w:szCs w:val="24"/>
+          <w:lang w:eastAsia="es-ES"/>
+        </w:rPr>
+        <w:t>ilidad por daños o pérdidas</w:t>
       </w:r>
       <w:r>
         <w:rPr>
@@ -6556,242 +6643,653 @@
       <w:r>
         <w:rPr>
           <w:rFonts w:ascii="Times New Roman" w:eastAsia="Times New Roman" w:hAnsi="Times New Roman" w:cs="Times New Roman"/>
-          <w:b/>
-          <w:sz w:val="24"/>
-          <w:szCs w:val="24"/>
-          <w:lang w:eastAsia="es-ES"/>
-        </w:rPr>
-        <w:t xml:space="preserve">Licencia Apache </w:t>
-      </w:r>
-      <w:proofErr w:type="spellStart"/>
-      <w:r>
-        <w:rPr>
-          <w:rFonts w:ascii="Times New Roman" w:eastAsia="Times New Roman" w:hAnsi="Times New Roman" w:cs="Times New Roman"/>
-          <w:b/>
-          <w:sz w:val="24"/>
-          <w:szCs w:val="24"/>
-          <w:lang w:eastAsia="es-ES"/>
-        </w:rPr>
-        <w:t>V</w:t>
-      </w:r>
-      <w:r>
-        <w:rPr>
-          <w:rFonts w:ascii="Times New Roman" w:eastAsia="Times New Roman" w:hAnsi="Times New Roman" w:cs="Times New Roman"/>
-          <w:b/>
-          <w:sz w:val="24"/>
-          <w:szCs w:val="24"/>
-          <w:lang w:eastAsia="es-ES"/>
-        </w:rPr>
-        <w:t>ersio</w:t>
-      </w:r>
-      <w:r>
-        <w:rPr>
-          <w:rFonts w:ascii="Times New Roman" w:eastAsia="Times New Roman" w:hAnsi="Times New Roman" w:cs="Times New Roman"/>
-          <w:b/>
-          <w:sz w:val="24"/>
-          <w:szCs w:val="24"/>
-          <w:lang w:eastAsia="es-ES"/>
-        </w:rPr>
-        <w:t>n</w:t>
-      </w:r>
-      <w:proofErr w:type="spellEnd"/>
-      <w:r>
-        <w:rPr>
-          <w:rFonts w:ascii="Times New Roman" w:eastAsia="Times New Roman" w:hAnsi="Times New Roman" w:cs="Times New Roman"/>
-          <w:b/>
-          <w:sz w:val="24"/>
-          <w:szCs w:val="24"/>
-          <w:lang w:eastAsia="es-ES"/>
-        </w:rPr>
-        <w:t xml:space="preserve"> 2.0</w:t>
-      </w:r>
-      <w:r>
-        <w:rPr>
-          <w:rFonts w:ascii="Times New Roman" w:eastAsia="Times New Roman" w:hAnsi="Times New Roman" w:cs="Times New Roman"/>
-          <w:b/>
-          <w:sz w:val="24"/>
-          <w:szCs w:val="24"/>
+          <w:sz w:val="24"/>
+          <w:szCs w:val="24"/>
+          <w:lang w:eastAsia="es-ES"/>
+        </w:rPr>
+        <w:t xml:space="preserve">relativos al </w:t>
+      </w:r>
+      <w:r>
+        <w:rPr>
+          <w:rFonts w:ascii="Times New Roman" w:eastAsia="Times New Roman" w:hAnsi="Times New Roman" w:cs="Times New Roman"/>
+          <w:sz w:val="24"/>
+          <w:szCs w:val="24"/>
+          <w:lang w:eastAsia="es-ES"/>
+        </w:rPr>
+        <w:t>uso de estos servicios.</w:t>
+      </w:r>
+    </w:p>
+    <w:p>
+      <w:pPr>
+        <w:spacing w:before="100" w:beforeAutospacing="1" w:after="0" w:line="240" w:lineRule="auto"/>
+        <w:rPr>
+          <w:rFonts w:ascii="Times New Roman" w:eastAsia="Times New Roman" w:hAnsi="Times New Roman" w:cs="Times New Roman"/>
+          <w:sz w:val="24"/>
+          <w:szCs w:val="24"/>
+          <w:lang w:eastAsia="es-ES"/>
+        </w:rPr>
+      </w:pPr>
+      <w:r>
+        <w:rPr>
+          <w:rFonts w:ascii="Times New Roman" w:eastAsia="Times New Roman" w:hAnsi="Times New Roman" w:cs="Times New Roman"/>
+          <w:sz w:val="24"/>
+          <w:szCs w:val="24"/>
+          <w:lang w:eastAsia="es-ES"/>
+        </w:rPr>
+        <w:tab/>
+      </w:r>
+      <w:r>
+        <w:rPr>
+          <w:rFonts w:ascii="Times New Roman" w:eastAsia="Times New Roman" w:hAnsi="Times New Roman" w:cs="Times New Roman"/>
+          <w:sz w:val="24"/>
+          <w:szCs w:val="24"/>
+          <w:lang w:eastAsia="es-ES"/>
+        </w:rPr>
+        <w:t>Cualquier infracción de los términos y condiciones establecidos en la licencia puede resultar en la suspensión o terminación del acceso a la aplicación. Por lo tanto, es importante que el usuario lea y comprenda completamente los términos y condiciones antes de utilizar la aplicación.</w:t>
+      </w:r>
+    </w:p>
+    <w:p>
+      <w:pPr>
+        <w:rPr>
+          <w:lang w:eastAsia="es-ES"/>
+        </w:rPr>
+      </w:pPr>
+    </w:p>
+    <w:p>
+      <w:pPr>
+        <w:pStyle w:val="Ttulo1"/>
+        <w:rPr>
+          <w:lang w:eastAsia="es-ES"/>
+        </w:rPr>
+      </w:pPr>
+      <w:bookmarkStart w:id="17" w:name="_Toc134036323"/>
+      <w:r>
+        <w:rPr>
+          <w:lang w:eastAsia="es-ES"/>
+        </w:rPr>
+        <w:t>8.1.- TERMINOS Y CONDICIONES</w:t>
+      </w:r>
+      <w:r>
+        <w:rPr>
           <w:lang w:eastAsia="es-ES"/>
         </w:rPr>
         <w:t>.</w:t>
       </w:r>
-      <w:r>
-        <w:rPr>
-          <w:rFonts w:ascii="Times New Roman" w:eastAsia="Times New Roman" w:hAnsi="Times New Roman" w:cs="Times New Roman"/>
-          <w:b/>
-          <w:sz w:val="24"/>
-          <w:szCs w:val="24"/>
-          <w:lang w:eastAsia="es-ES"/>
-        </w:rPr>
-        <w:t>, enero de 2004</w:t>
-      </w:r>
-      <w:r>
-        <w:rPr>
-          <w:rFonts w:ascii="Times New Roman" w:eastAsia="Times New Roman" w:hAnsi="Times New Roman" w:cs="Times New Roman"/>
-          <w:bCs/>
-          <w:sz w:val="24"/>
-          <w:szCs w:val="24"/>
-          <w:lang w:eastAsia="es-ES"/>
-        </w:rPr>
-        <w:t>; todos los paquetes producidos por “Café con Palito, S.L.” tienen licencia implícita bajo la Licencia Apache, Versión 2.0., a menos que se indique explícitamente lo contrario.</w:t>
-      </w:r>
-    </w:p>
-    <w:p>
-      <w:pPr>
-        <w:pStyle w:val="NormalWeb"/>
-        <w:shd w:val="clear" w:color="auto" w:fill="FFFFFF"/>
-        <w:spacing w:before="0" w:beforeAutospacing="0" w:after="150" w:afterAutospacing="0"/>
-        <w:rPr>
-          <w:color w:val="333333"/>
-        </w:rPr>
-      </w:pPr>
-      <w:r>
-        <w:tab/>
-      </w:r>
-      <w:r>
-        <w:rPr>
-          <w:u w:val="single"/>
-        </w:rPr>
-        <w:t>Licencia Derechos de autor</w:t>
-      </w:r>
-      <w:r>
-        <w:t>:</w:t>
-      </w:r>
-      <w:r>
-        <w:rPr>
-          <w:color w:val="333333"/>
-          <w:shd w:val="clear" w:color="auto" w:fill="FFFFFF"/>
-        </w:rPr>
-        <w:t xml:space="preserve"> </w:t>
-      </w:r>
-      <w:r>
-        <w:rPr>
-          <w:color w:val="333333"/>
-          <w:shd w:val="clear" w:color="auto" w:fill="FFFFFF"/>
-        </w:rPr>
-        <w:t xml:space="preserve">Sujeto a los términos y condiciones de esta Licencia, cada Colaborador le otorga a Usted una licencia de derechos de autor perpetua, mundial, no exclusiva, gratuita, libre de regalías e irrevocable para reproducir, preparar Obras derivadas de, exhibir públicamente, ejecutar públicamente, </w:t>
-      </w:r>
-      <w:proofErr w:type="spellStart"/>
-      <w:r>
-        <w:rPr>
-          <w:color w:val="333333"/>
-          <w:shd w:val="clear" w:color="auto" w:fill="FFFFFF"/>
-        </w:rPr>
-        <w:t>sublicenciar</w:t>
-      </w:r>
-      <w:proofErr w:type="spellEnd"/>
-      <w:r>
-        <w:rPr>
-          <w:color w:val="333333"/>
-          <w:shd w:val="clear" w:color="auto" w:fill="FFFFFF"/>
-        </w:rPr>
-        <w:t xml:space="preserve"> y distribuir el Trabajo y dichos Trabajos derivados en forma de Fuente u Objeto.</w:t>
-      </w:r>
+      <w:bookmarkEnd w:id="17"/>
     </w:p>
     <w:p>
       <w:pPr>
         <w:pStyle w:val="NormalWeb"/>
         <w:spacing w:after="300" w:afterAutospacing="0"/>
-        <w:rPr>
-          <w:color w:val="333333"/>
-          <w:sz w:val="21"/>
-          <w:szCs w:val="21"/>
-          <w:shd w:val="clear" w:color="auto" w:fill="FFFFFF"/>
-        </w:rPr>
       </w:pPr>
       <w:r>
         <w:tab/>
       </w:r>
       <w:r>
-        <w:rPr>
-          <w:u w:val="single"/>
-        </w:rPr>
-        <w:t>Licencia Patente</w:t>
-      </w:r>
-      <w:r>
-        <w:t xml:space="preserve">: </w:t>
-      </w:r>
-      <w:r>
-        <w:rPr>
-          <w:color w:val="333333"/>
-          <w:shd w:val="clear" w:color="auto" w:fill="FFFFFF"/>
-        </w:rPr>
-        <w:t>Sujeto a los términos y condiciones de esta Licencia, cada Colaborador le otorga a Usted una licencia de patente perpetua, mundial, no exclusiva, gratuita, libre de regalías e irrevocable (excepto como se establece en esta sección) para hacer, hacer, utilizar, ofrecer para vender, vender, importar y transferir de otro modo el Trabajo, cuando dicha licencia se aplique solo a aquellas reivindicaciones de patentes que pueden otorgar licencia a dicho Contribuidor y que necesariamente se infringen por su(s) Contribución(es) sola(s) o por la combinación de su(s) Contribución(es) con la Obra a la que se envió dicha(s) Contribución(es). Si inicia un litigio de patentes contra cualquier entidad (incluida una contrademanda o reconvención en una demanda) alegando que el Trabajo o una Contribución incorporada dentro del Trabajo constituye una infracción de patente directa o contributiva</w:t>
-      </w:r>
-      <w:r>
-        <w:rPr>
-          <w:color w:val="333333"/>
-          <w:sz w:val="21"/>
-          <w:szCs w:val="21"/>
-          <w:shd w:val="clear" w:color="auto" w:fill="FFFFFF"/>
+        <w:t>Los términos y c</w:t>
+      </w:r>
+      <w:r>
+        <w:t>ondiciones de la</w:t>
+      </w:r>
+      <w:r>
+        <w:t xml:space="preserve"> </w:t>
+      </w:r>
+      <w:r>
+        <w:t>aplicación</w:t>
+      </w:r>
+      <w:r>
+        <w:t xml:space="preserve"> “Agilizando Mentes II” son los siguientes</w:t>
+      </w:r>
+      <w:r>
+        <w:t>:</w:t>
+      </w:r>
+    </w:p>
+    <w:p>
+      <w:pPr>
+        <w:spacing w:before="100" w:beforeAutospacing="1" w:after="0" w:line="240" w:lineRule="auto"/>
+        <w:rPr>
+          <w:rFonts w:ascii="Times New Roman" w:eastAsia="Times New Roman" w:hAnsi="Times New Roman" w:cs="Times New Roman"/>
+          <w:sz w:val="24"/>
+          <w:szCs w:val="24"/>
+          <w:lang w:eastAsia="es-ES"/>
+        </w:rPr>
+      </w:pPr>
+      <w:r>
+        <w:rPr>
+          <w:rFonts w:ascii="Times New Roman" w:eastAsia="Times New Roman" w:hAnsi="Times New Roman" w:cs="Times New Roman"/>
+          <w:sz w:val="24"/>
+          <w:szCs w:val="24"/>
+          <w:lang w:eastAsia="es-ES"/>
+        </w:rPr>
+        <w:tab/>
+      </w:r>
+      <w:r>
+        <w:rPr>
+          <w:rFonts w:ascii="Times New Roman" w:eastAsia="Times New Roman" w:hAnsi="Times New Roman" w:cs="Times New Roman"/>
+          <w:sz w:val="24"/>
+          <w:szCs w:val="24"/>
+          <w:lang w:eastAsia="es-ES"/>
+        </w:rPr>
+        <w:t>Licencia: La aplicación es propiedad y está g</w:t>
+      </w:r>
+      <w:r>
+        <w:rPr>
+          <w:rFonts w:ascii="Times New Roman" w:eastAsia="Times New Roman" w:hAnsi="Times New Roman" w:cs="Times New Roman"/>
+          <w:sz w:val="24"/>
+          <w:szCs w:val="24"/>
+          <w:lang w:eastAsia="es-ES"/>
+        </w:rPr>
+        <w:t xml:space="preserve">estionada por </w:t>
+      </w:r>
+      <w:r>
+        <w:rPr>
+          <w:rFonts w:ascii="Times New Roman" w:eastAsia="Times New Roman" w:hAnsi="Times New Roman" w:cs="Times New Roman"/>
+          <w:sz w:val="24"/>
+          <w:szCs w:val="24"/>
+          <w:lang w:eastAsia="es-ES"/>
+        </w:rPr>
+        <w:t>“Café con Palito, S.L”</w:t>
+      </w:r>
+      <w:r>
+        <w:rPr>
+          <w:rFonts w:ascii="Times New Roman" w:eastAsia="Times New Roman" w:hAnsi="Times New Roman" w:cs="Times New Roman"/>
+          <w:sz w:val="24"/>
+          <w:szCs w:val="24"/>
+          <w:lang w:eastAsia="es-ES"/>
+        </w:rPr>
+        <w:t>,</w:t>
+      </w:r>
+      <w:r>
+        <w:rPr>
+          <w:rFonts w:ascii="Times New Roman" w:eastAsia="Times New Roman" w:hAnsi="Times New Roman" w:cs="Times New Roman"/>
+          <w:sz w:val="24"/>
+          <w:szCs w:val="24"/>
+          <w:lang w:eastAsia="es-ES"/>
+        </w:rPr>
+        <w:t xml:space="preserve"> otorga al usuario una licencia limitada, no exclusiva y no transferible para utilizar la aplicación únicamente para fines educativos y personales.</w:t>
+      </w:r>
+    </w:p>
+    <w:p>
+      <w:pPr>
+        <w:spacing w:before="100" w:beforeAutospacing="1" w:after="0" w:line="240" w:lineRule="auto"/>
+        <w:rPr>
+          <w:rFonts w:ascii="Times New Roman" w:eastAsia="Times New Roman" w:hAnsi="Times New Roman" w:cs="Times New Roman"/>
+          <w:sz w:val="24"/>
+          <w:szCs w:val="24"/>
+          <w:lang w:eastAsia="es-ES"/>
+        </w:rPr>
+      </w:pPr>
+      <w:r>
+        <w:rPr>
+          <w:rFonts w:ascii="Times New Roman" w:eastAsia="Times New Roman" w:hAnsi="Times New Roman" w:cs="Times New Roman"/>
+          <w:sz w:val="24"/>
+          <w:szCs w:val="24"/>
+          <w:lang w:eastAsia="es-ES"/>
+        </w:rPr>
+        <w:tab/>
+      </w:r>
+      <w:r>
+        <w:rPr>
+          <w:rFonts w:ascii="Times New Roman" w:eastAsia="Times New Roman" w:hAnsi="Times New Roman" w:cs="Times New Roman"/>
+          <w:sz w:val="24"/>
+          <w:szCs w:val="24"/>
+          <w:lang w:eastAsia="es-ES"/>
+        </w:rPr>
+        <w:t xml:space="preserve">Derechos de autor: La aplicación, incluyendo todo el contenido, software, código fuente, gráficos y diseño, está protegida por leyes de derechos de autor. El usuario no puede copiar, modificar, distribuir, vender, </w:t>
+      </w:r>
+      <w:proofErr w:type="spellStart"/>
+      <w:r>
+        <w:rPr>
+          <w:rFonts w:ascii="Times New Roman" w:eastAsia="Times New Roman" w:hAnsi="Times New Roman" w:cs="Times New Roman"/>
+          <w:sz w:val="24"/>
+          <w:szCs w:val="24"/>
+          <w:lang w:eastAsia="es-ES"/>
+        </w:rPr>
+        <w:t>sublicenciar</w:t>
+      </w:r>
+      <w:proofErr w:type="spellEnd"/>
+      <w:r>
+        <w:rPr>
+          <w:rFonts w:ascii="Times New Roman" w:eastAsia="Times New Roman" w:hAnsi="Times New Roman" w:cs="Times New Roman"/>
+          <w:sz w:val="24"/>
+          <w:szCs w:val="24"/>
+          <w:lang w:eastAsia="es-ES"/>
+        </w:rPr>
+        <w:t xml:space="preserve"> ni transferir el contenido de la aplicación sin el permiso previo y por escrito de</w:t>
+      </w:r>
+      <w:r>
+        <w:rPr>
+          <w:rFonts w:ascii="Times New Roman" w:eastAsia="Times New Roman" w:hAnsi="Times New Roman" w:cs="Times New Roman"/>
+          <w:sz w:val="24"/>
+          <w:szCs w:val="24"/>
+          <w:lang w:eastAsia="es-ES"/>
+        </w:rPr>
+        <w:t xml:space="preserve"> </w:t>
+      </w:r>
+      <w:r>
+        <w:rPr>
+          <w:rFonts w:ascii="Times New Roman" w:eastAsia="Times New Roman" w:hAnsi="Times New Roman" w:cs="Times New Roman"/>
+          <w:sz w:val="24"/>
+          <w:szCs w:val="24"/>
+          <w:lang w:eastAsia="es-ES"/>
+        </w:rPr>
+        <w:t>“Café con Palito, S.L”</w:t>
+      </w:r>
+      <w:r>
+        <w:rPr>
+          <w:rFonts w:ascii="Times New Roman" w:eastAsia="Times New Roman" w:hAnsi="Times New Roman" w:cs="Times New Roman"/>
+          <w:sz w:val="24"/>
+          <w:szCs w:val="24"/>
+          <w:lang w:eastAsia="es-ES"/>
         </w:rPr>
         <w:t>.</w:t>
       </w:r>
+    </w:p>
+    <w:p>
+      <w:pPr>
+        <w:spacing w:before="100" w:beforeAutospacing="1" w:after="0" w:line="240" w:lineRule="auto"/>
+        <w:rPr>
+          <w:rFonts w:ascii="Times New Roman" w:eastAsia="Times New Roman" w:hAnsi="Times New Roman" w:cs="Times New Roman"/>
+          <w:sz w:val="24"/>
+          <w:szCs w:val="24"/>
+          <w:lang w:eastAsia="es-ES"/>
+        </w:rPr>
+      </w:pPr>
+      <w:r>
+        <w:rPr>
+          <w:rFonts w:ascii="Times New Roman" w:eastAsia="Times New Roman" w:hAnsi="Times New Roman" w:cs="Times New Roman"/>
+          <w:sz w:val="24"/>
+          <w:szCs w:val="24"/>
+          <w:lang w:eastAsia="es-ES"/>
+        </w:rPr>
+        <w:tab/>
+      </w:r>
+      <w:r>
+        <w:rPr>
+          <w:rFonts w:ascii="Times New Roman" w:eastAsia="Times New Roman" w:hAnsi="Times New Roman" w:cs="Times New Roman"/>
+          <w:sz w:val="24"/>
+          <w:szCs w:val="24"/>
+          <w:lang w:eastAsia="es-ES"/>
+        </w:rPr>
+        <w:t>Información personal: Al utilizar la aplicación, el usuario puede proporcionar información personal a</w:t>
+      </w:r>
+      <w:r>
+        <w:rPr>
+          <w:rFonts w:ascii="Times New Roman" w:eastAsia="Times New Roman" w:hAnsi="Times New Roman" w:cs="Times New Roman"/>
+          <w:sz w:val="24"/>
+          <w:szCs w:val="24"/>
+          <w:lang w:eastAsia="es-ES"/>
+        </w:rPr>
+        <w:t xml:space="preserve"> </w:t>
+      </w:r>
+      <w:r>
+        <w:rPr>
+          <w:rFonts w:ascii="Times New Roman" w:eastAsia="Times New Roman" w:hAnsi="Times New Roman" w:cs="Times New Roman"/>
+          <w:sz w:val="24"/>
+          <w:szCs w:val="24"/>
+          <w:lang w:eastAsia="es-ES"/>
+        </w:rPr>
+        <w:t>“Café con Palito, S.L”</w:t>
+      </w:r>
+      <w:r>
+        <w:rPr>
+          <w:rFonts w:ascii="Times New Roman" w:eastAsia="Times New Roman" w:hAnsi="Times New Roman" w:cs="Times New Roman"/>
+          <w:sz w:val="24"/>
+          <w:szCs w:val="24"/>
+          <w:lang w:eastAsia="es-ES"/>
+        </w:rPr>
+        <w:t xml:space="preserve">. El usuario reconoce que </w:t>
+      </w:r>
+      <w:r>
+        <w:rPr>
+          <w:rFonts w:ascii="Times New Roman" w:eastAsia="Times New Roman" w:hAnsi="Times New Roman" w:cs="Times New Roman"/>
+          <w:sz w:val="24"/>
+          <w:szCs w:val="24"/>
+          <w:lang w:eastAsia="es-ES"/>
+        </w:rPr>
+        <w:t>“Café con Palito, S.L”</w:t>
+      </w:r>
+      <w:r>
+        <w:rPr>
+          <w:rFonts w:ascii="Times New Roman" w:eastAsia="Times New Roman" w:hAnsi="Times New Roman" w:cs="Times New Roman"/>
+          <w:sz w:val="24"/>
+          <w:szCs w:val="24"/>
+          <w:lang w:eastAsia="es-ES"/>
+        </w:rPr>
+        <w:t xml:space="preserve"> puede utilizar esta información de acuerdo con su política de privacidad, que se </w:t>
+      </w:r>
+      <w:r>
+        <w:rPr>
+          <w:rFonts w:ascii="Times New Roman" w:eastAsia="Times New Roman" w:hAnsi="Times New Roman" w:cs="Times New Roman"/>
+          <w:sz w:val="24"/>
+          <w:szCs w:val="24"/>
+          <w:lang w:eastAsia="es-ES"/>
+        </w:rPr>
+        <w:t>adjunta a continuación</w:t>
+      </w:r>
+      <w:r>
+        <w:rPr>
+          <w:rFonts w:ascii="Times New Roman" w:eastAsia="Times New Roman" w:hAnsi="Times New Roman" w:cs="Times New Roman"/>
+          <w:sz w:val="24"/>
+          <w:szCs w:val="24"/>
+          <w:lang w:eastAsia="es-ES"/>
+        </w:rPr>
+        <w:t>.</w:t>
+      </w:r>
+    </w:p>
+    <w:p>
+      <w:pPr>
+        <w:spacing w:before="100" w:beforeAutospacing="1" w:after="0" w:line="240" w:lineRule="auto"/>
+        <w:rPr>
+          <w:rFonts w:ascii="Times New Roman" w:eastAsia="Times New Roman" w:hAnsi="Times New Roman" w:cs="Times New Roman"/>
+          <w:sz w:val="24"/>
+          <w:szCs w:val="24"/>
+          <w:lang w:eastAsia="es-ES"/>
+        </w:rPr>
+      </w:pPr>
+      <w:r>
+        <w:rPr>
+          <w:rFonts w:ascii="Times New Roman" w:eastAsia="Times New Roman" w:hAnsi="Times New Roman" w:cs="Times New Roman"/>
+          <w:sz w:val="24"/>
+          <w:szCs w:val="24"/>
+          <w:lang w:eastAsia="es-ES"/>
+        </w:rPr>
+        <w:tab/>
+      </w:r>
+      <w:r>
+        <w:rPr>
+          <w:rFonts w:ascii="Times New Roman" w:eastAsia="Times New Roman" w:hAnsi="Times New Roman" w:cs="Times New Roman"/>
+          <w:sz w:val="24"/>
+          <w:szCs w:val="24"/>
+          <w:lang w:eastAsia="es-ES"/>
+        </w:rPr>
+        <w:t xml:space="preserve">Enlaces a terceros: La aplicación puede incluir enlaces a sitios web o servicios de terceros. El usuario asume toda la responsabilidad al utilizar estos servicios y </w:t>
+      </w:r>
+      <w:r>
+        <w:rPr>
+          <w:rFonts w:ascii="Times New Roman" w:eastAsia="Times New Roman" w:hAnsi="Times New Roman" w:cs="Times New Roman"/>
+          <w:sz w:val="24"/>
+          <w:szCs w:val="24"/>
+          <w:lang w:eastAsia="es-ES"/>
+        </w:rPr>
+        <w:t xml:space="preserve">“Café con </w:t>
+      </w:r>
+      <w:r>
+        <w:rPr>
+          <w:rFonts w:ascii="Times New Roman" w:eastAsia="Times New Roman" w:hAnsi="Times New Roman" w:cs="Times New Roman"/>
+          <w:sz w:val="24"/>
+          <w:szCs w:val="24"/>
+          <w:lang w:eastAsia="es-ES"/>
+        </w:rPr>
+        <w:lastRenderedPageBreak/>
+        <w:t>Palito, S.L”</w:t>
+      </w:r>
+      <w:r>
+        <w:rPr>
+          <w:rFonts w:ascii="Times New Roman" w:eastAsia="Times New Roman" w:hAnsi="Times New Roman" w:cs="Times New Roman"/>
+          <w:sz w:val="24"/>
+          <w:szCs w:val="24"/>
+          <w:lang w:eastAsia="es-ES"/>
+        </w:rPr>
+        <w:t xml:space="preserve"> no será responsable de ningún daño o pérdida resultante del uso de estos servicios.</w:t>
+      </w:r>
+    </w:p>
+    <w:p>
+      <w:pPr>
+        <w:spacing w:before="100" w:beforeAutospacing="1" w:after="0" w:line="240" w:lineRule="auto"/>
+        <w:rPr>
+          <w:rFonts w:ascii="Times New Roman" w:eastAsia="Times New Roman" w:hAnsi="Times New Roman" w:cs="Times New Roman"/>
+          <w:sz w:val="24"/>
+          <w:szCs w:val="24"/>
+          <w:lang w:eastAsia="es-ES"/>
+        </w:rPr>
+      </w:pPr>
+      <w:r>
+        <w:rPr>
+          <w:rFonts w:ascii="Times New Roman" w:eastAsia="Times New Roman" w:hAnsi="Times New Roman" w:cs="Times New Roman"/>
+          <w:sz w:val="24"/>
+          <w:szCs w:val="24"/>
+          <w:lang w:eastAsia="es-ES"/>
+        </w:rPr>
+        <w:tab/>
+      </w:r>
+      <w:r>
+        <w:rPr>
+          <w:rFonts w:ascii="Times New Roman" w:eastAsia="Times New Roman" w:hAnsi="Times New Roman" w:cs="Times New Roman"/>
+          <w:sz w:val="24"/>
+          <w:szCs w:val="24"/>
+          <w:lang w:eastAsia="es-ES"/>
+        </w:rPr>
+        <w:t xml:space="preserve">Modificaciones: </w:t>
+      </w:r>
+      <w:r>
+        <w:rPr>
+          <w:rFonts w:ascii="Times New Roman" w:eastAsia="Times New Roman" w:hAnsi="Times New Roman" w:cs="Times New Roman"/>
+          <w:sz w:val="24"/>
+          <w:szCs w:val="24"/>
+          <w:lang w:eastAsia="es-ES"/>
+        </w:rPr>
+        <w:t>“Café con Palito, S.L”</w:t>
+      </w:r>
+      <w:r>
+        <w:rPr>
+          <w:rFonts w:ascii="Times New Roman" w:eastAsia="Times New Roman" w:hAnsi="Times New Roman" w:cs="Times New Roman"/>
+          <w:sz w:val="24"/>
+          <w:szCs w:val="24"/>
+          <w:lang w:eastAsia="es-ES"/>
+        </w:rPr>
+        <w:t xml:space="preserve"> se reserva el derecho de modificar los términos y condiciones en cualquier momento y sin previo aviso al usuario. Cualquier cambio en los términos y condiciones será efectivo inmediatamente después de su publicación en la aplicación.</w:t>
+      </w:r>
+    </w:p>
+    <w:p>
+      <w:pPr>
+        <w:spacing w:before="100" w:beforeAutospacing="1" w:after="0" w:line="240" w:lineRule="auto"/>
+        <w:rPr>
+          <w:rFonts w:ascii="Times New Roman" w:eastAsia="Times New Roman" w:hAnsi="Times New Roman" w:cs="Times New Roman"/>
+          <w:sz w:val="24"/>
+          <w:szCs w:val="24"/>
+          <w:lang w:eastAsia="es-ES"/>
+        </w:rPr>
+      </w:pPr>
+      <w:r>
+        <w:rPr>
+          <w:rFonts w:ascii="Times New Roman" w:eastAsia="Times New Roman" w:hAnsi="Times New Roman" w:cs="Times New Roman"/>
+          <w:sz w:val="24"/>
+          <w:szCs w:val="24"/>
+          <w:lang w:eastAsia="es-ES"/>
+        </w:rPr>
+        <w:tab/>
+      </w:r>
+      <w:r>
+        <w:rPr>
+          <w:rFonts w:ascii="Times New Roman" w:eastAsia="Times New Roman" w:hAnsi="Times New Roman" w:cs="Times New Roman"/>
+          <w:sz w:val="24"/>
+          <w:szCs w:val="24"/>
+          <w:lang w:eastAsia="es-ES"/>
+        </w:rPr>
+        <w:t xml:space="preserve">Responsabilidad: El usuario asume toda la responsabilidad al utilizar la aplicación y acepta indemnizar </w:t>
+      </w:r>
+      <w:r>
+        <w:rPr>
+          <w:rFonts w:ascii="Times New Roman" w:eastAsia="Times New Roman" w:hAnsi="Times New Roman" w:cs="Times New Roman"/>
+          <w:sz w:val="24"/>
+          <w:szCs w:val="24"/>
+          <w:lang w:eastAsia="es-ES"/>
+        </w:rPr>
+        <w:t xml:space="preserve">a </w:t>
+      </w:r>
+      <w:r>
+        <w:rPr>
+          <w:rFonts w:ascii="Times New Roman" w:eastAsia="Times New Roman" w:hAnsi="Times New Roman" w:cs="Times New Roman"/>
+          <w:sz w:val="24"/>
+          <w:szCs w:val="24"/>
+          <w:lang w:eastAsia="es-ES"/>
+        </w:rPr>
+        <w:t>“Café con Palito, S.L”</w:t>
+      </w:r>
+      <w:r>
+        <w:rPr>
+          <w:rFonts w:ascii="Times New Roman" w:eastAsia="Times New Roman" w:hAnsi="Times New Roman" w:cs="Times New Roman"/>
+          <w:sz w:val="24"/>
+          <w:szCs w:val="24"/>
+          <w:lang w:eastAsia="es-ES"/>
+        </w:rPr>
+        <w:t xml:space="preserve"> </w:t>
+      </w:r>
+      <w:r>
+        <w:rPr>
+          <w:rFonts w:ascii="Times New Roman" w:eastAsia="Times New Roman" w:hAnsi="Times New Roman" w:cs="Times New Roman"/>
+          <w:sz w:val="24"/>
+          <w:szCs w:val="24"/>
+          <w:lang w:eastAsia="es-ES"/>
+        </w:rPr>
+        <w:t>por cualquier daño, pérdida o responsabilidad resultante del uso de la aplicación.</w:t>
+      </w:r>
+    </w:p>
+    <w:p>
+      <w:pPr>
+        <w:spacing w:before="100" w:beforeAutospacing="1" w:after="0" w:line="240" w:lineRule="auto"/>
+        <w:rPr>
+          <w:rFonts w:ascii="Times New Roman" w:eastAsia="Times New Roman" w:hAnsi="Times New Roman" w:cs="Times New Roman"/>
+          <w:sz w:val="24"/>
+          <w:szCs w:val="24"/>
+          <w:lang w:eastAsia="es-ES"/>
+        </w:rPr>
+      </w:pPr>
+      <w:r>
+        <w:rPr>
+          <w:rFonts w:ascii="Times New Roman" w:eastAsia="Times New Roman" w:hAnsi="Times New Roman" w:cs="Times New Roman"/>
+          <w:sz w:val="24"/>
+          <w:szCs w:val="24"/>
+          <w:lang w:eastAsia="es-ES"/>
+        </w:rPr>
+        <w:tab/>
+      </w:r>
+      <w:r>
+        <w:rPr>
+          <w:rFonts w:ascii="Times New Roman" w:eastAsia="Times New Roman" w:hAnsi="Times New Roman" w:cs="Times New Roman"/>
+          <w:sz w:val="24"/>
+          <w:szCs w:val="24"/>
+          <w:lang w:eastAsia="es-ES"/>
+        </w:rPr>
+        <w:t xml:space="preserve">Terminación: </w:t>
+      </w:r>
+      <w:r>
+        <w:rPr>
+          <w:rFonts w:ascii="Times New Roman" w:eastAsia="Times New Roman" w:hAnsi="Times New Roman" w:cs="Times New Roman"/>
+          <w:sz w:val="24"/>
+          <w:szCs w:val="24"/>
+          <w:lang w:eastAsia="es-ES"/>
+        </w:rPr>
+        <w:t>“Café con Palito, S.L”</w:t>
+      </w:r>
+      <w:r>
+        <w:rPr>
+          <w:rFonts w:ascii="Times New Roman" w:eastAsia="Times New Roman" w:hAnsi="Times New Roman" w:cs="Times New Roman"/>
+          <w:sz w:val="24"/>
+          <w:szCs w:val="24"/>
+          <w:lang w:eastAsia="es-ES"/>
+        </w:rPr>
+        <w:t xml:space="preserve"> se reserva el derecho de suspender o terminar el acceso del usuario a la aplicación en cualquier momento y sin previo aviso.</w:t>
+      </w:r>
+    </w:p>
+    <w:p>
+      <w:pPr>
+        <w:spacing w:before="100" w:beforeAutospacing="1" w:after="0" w:line="240" w:lineRule="auto"/>
+        <w:rPr>
+          <w:rFonts w:ascii="Times New Roman" w:eastAsia="Times New Roman" w:hAnsi="Times New Roman" w:cs="Times New Roman"/>
+          <w:sz w:val="24"/>
+          <w:szCs w:val="24"/>
+          <w:lang w:eastAsia="es-ES"/>
+        </w:rPr>
+      </w:pPr>
+      <w:r>
+        <w:rPr>
+          <w:rFonts w:ascii="Times New Roman" w:eastAsia="Times New Roman" w:hAnsi="Times New Roman" w:cs="Times New Roman"/>
+          <w:sz w:val="24"/>
+          <w:szCs w:val="24"/>
+          <w:lang w:eastAsia="es-ES"/>
+        </w:rPr>
+        <w:tab/>
+      </w:r>
+      <w:r>
+        <w:rPr>
+          <w:rFonts w:ascii="Times New Roman" w:eastAsia="Times New Roman" w:hAnsi="Times New Roman" w:cs="Times New Roman"/>
+          <w:sz w:val="24"/>
+          <w:szCs w:val="24"/>
+          <w:lang w:eastAsia="es-ES"/>
+        </w:rPr>
+        <w:t>Al utilizar la aplicación, el usuario acepta estos términos y condiciones. Si el usuario no está de acuerdo con estos términos y condiciones, no debe utilizar la aplicación.</w:t>
+      </w:r>
+    </w:p>
+    <w:p>
+      <w:pPr>
+        <w:rPr>
+          <w:lang w:eastAsia="es-ES"/>
+        </w:rPr>
+      </w:pPr>
+    </w:p>
+    <w:p>
+      <w:pPr>
+        <w:pStyle w:val="Ttulo1"/>
+        <w:rPr>
+          <w:lang w:eastAsia="es-ES"/>
+        </w:rPr>
+      </w:pPr>
+      <w:bookmarkStart w:id="18" w:name="_Toc134036324"/>
+      <w:r>
+        <w:rPr>
+          <w:lang w:eastAsia="es-ES"/>
+        </w:rPr>
+        <w:t>8.2.- POLÍTICA DE PRIVACIDAD</w:t>
+      </w:r>
+      <w:r>
+        <w:rPr>
+          <w:lang w:eastAsia="es-ES"/>
+        </w:rPr>
+        <w:t>.</w:t>
+      </w:r>
+      <w:bookmarkEnd w:id="18"/>
     </w:p>
     <w:p>
       <w:pPr>
         <w:pStyle w:val="NormalWeb"/>
         <w:spacing w:after="300" w:afterAutospacing="0"/>
-        <w:rPr>
-          <w:color w:val="333333"/>
-          <w:shd w:val="clear" w:color="auto" w:fill="FFFFFF"/>
-        </w:rPr>
-      </w:pPr>
-      <w:r>
-        <w:rPr>
-          <w:color w:val="333333"/>
-          <w:sz w:val="21"/>
-          <w:szCs w:val="21"/>
-          <w:shd w:val="clear" w:color="auto" w:fill="FFFFFF"/>
-        </w:rPr>
+      </w:pPr>
+      <w:r>
         <w:tab/>
-      </w:r>
-      <w:r>
-        <w:rPr>
-          <w:color w:val="333333"/>
-          <w:u w:val="single"/>
-          <w:shd w:val="clear" w:color="auto" w:fill="FFFFFF"/>
-        </w:rPr>
-        <w:t>Marcas Registradas</w:t>
-      </w:r>
-      <w:r>
-        <w:rPr>
-          <w:color w:val="333333"/>
-          <w:shd w:val="clear" w:color="auto" w:fill="FFFFFF"/>
-        </w:rPr>
-        <w:t xml:space="preserve">: </w:t>
-      </w:r>
-      <w:r>
-        <w:rPr>
-          <w:rFonts w:eastAsiaTheme="minorEastAsia"/>
-          <w:color w:val="333333"/>
-          <w:shd w:val="clear" w:color="auto" w:fill="FFFFFF"/>
-          <w:lang w:eastAsia="en-US"/>
-        </w:rPr>
-        <w:t>Esta Licencia no otorga permiso para usar los nombres comerciales, las marcas registradas, las marcas de servicio o los nombres de productos del Licenciante, excepto cuando sea necesario para un uso razonable y habitual al describir el origen del Trabajo y reproducir el contenido del archivo de AVISO.</w:t>
-      </w:r>
-    </w:p>
-    <w:p>
-      <w:pPr>
-        <w:pStyle w:val="Ttulo1"/>
-        <w:rPr>
-          <w:lang w:eastAsia="es-ES"/>
-        </w:rPr>
-      </w:pPr>
-      <w:bookmarkStart w:id="17" w:name="_Toc134210071"/>
-      <w:r>
-        <w:rPr>
-          <w:lang w:eastAsia="es-ES"/>
-        </w:rPr>
-        <w:t>8.1.- TERMINOS Y CONDICIONES</w:t>
-      </w:r>
-      <w:r>
-        <w:rPr>
-          <w:lang w:eastAsia="es-ES"/>
-        </w:rPr>
-        <w:t>.</w:t>
-      </w:r>
-      <w:bookmarkEnd w:id="17"/>
+        <w:t>La P</w:t>
+      </w:r>
+      <w:r>
+        <w:t>olítica de privacidad</w:t>
+      </w:r>
+      <w:r>
+        <w:t xml:space="preserve"> </w:t>
+      </w:r>
+      <w:r>
+        <w:t>de la</w:t>
+      </w:r>
+      <w:r>
+        <w:t xml:space="preserve"> </w:t>
+      </w:r>
+      <w:r>
+        <w:t>aplicación</w:t>
+      </w:r>
+      <w:r>
+        <w:t xml:space="preserve"> “Agilizando Mentes II” </w:t>
+      </w:r>
+      <w:r>
+        <w:t>e</w:t>
+      </w:r>
+      <w:r>
+        <w:t>s</w:t>
+      </w:r>
+      <w:r>
+        <w:t xml:space="preserve"> la siguiente</w:t>
+      </w:r>
+      <w:r>
+        <w:t>:</w:t>
+      </w:r>
     </w:p>
     <w:p>
       <w:pPr>
@@ -6802,990 +7300,334 @@
         <w:tab/>
       </w:r>
       <w:r>
-        <w:t>Los términos y c</w:t>
-      </w:r>
-      <w:r>
-        <w:t>ondiciones de la</w:t>
-      </w:r>
-      <w:r>
+        <w:t xml:space="preserve">Información recopilada: </w:t>
+      </w:r>
+      <w:r>
+        <w:t>“Café con Palito, S.L”</w:t>
+      </w:r>
+      <w:r>
+        <w:t xml:space="preserve"> puede recopilar información personal del usuario, como el nombre y la dirección de correo electrónico, a través de la aplicación. También puede recopilar información no personal, como el tipo de dispositivo utilizado y la ubicación del usuario.</w:t>
+      </w:r>
+    </w:p>
+    <w:p>
+      <w:pPr>
+        <w:spacing w:before="100" w:beforeAutospacing="1" w:after="0" w:line="240" w:lineRule="auto"/>
+        <w:rPr>
+          <w:rFonts w:ascii="Times New Roman" w:eastAsia="Times New Roman" w:hAnsi="Times New Roman" w:cs="Times New Roman"/>
+          <w:sz w:val="24"/>
+          <w:szCs w:val="24"/>
+          <w:lang w:eastAsia="es-ES"/>
+        </w:rPr>
+      </w:pPr>
+      <w:r>
+        <w:rPr>
+          <w:rFonts w:ascii="Times New Roman" w:eastAsia="Times New Roman" w:hAnsi="Times New Roman" w:cs="Times New Roman"/>
+          <w:sz w:val="24"/>
+          <w:szCs w:val="24"/>
+          <w:lang w:eastAsia="es-ES"/>
+        </w:rPr>
+        <w:tab/>
+      </w:r>
+      <w:r>
+        <w:rPr>
+          <w:rFonts w:ascii="Times New Roman" w:eastAsia="Times New Roman" w:hAnsi="Times New Roman" w:cs="Times New Roman"/>
+          <w:sz w:val="24"/>
+          <w:szCs w:val="24"/>
+          <w:lang w:eastAsia="es-ES"/>
+        </w:rPr>
+        <w:t xml:space="preserve">Uso de la información: </w:t>
+      </w:r>
+      <w:r>
+        <w:rPr>
+          <w:rFonts w:ascii="Times New Roman" w:eastAsia="Times New Roman" w:hAnsi="Times New Roman" w:cs="Times New Roman"/>
+          <w:sz w:val="24"/>
+          <w:szCs w:val="24"/>
+          <w:lang w:eastAsia="es-ES"/>
+        </w:rPr>
+        <w:t>“Café con Palito, S.L”</w:t>
+      </w:r>
+      <w:r>
+        <w:rPr>
+          <w:rFonts w:ascii="Times New Roman" w:eastAsia="Times New Roman" w:hAnsi="Times New Roman" w:cs="Times New Roman"/>
+          <w:sz w:val="24"/>
+          <w:szCs w:val="24"/>
+          <w:lang w:eastAsia="es-ES"/>
+        </w:rPr>
+        <w:t xml:space="preserve"> utilizará la información personal del usuario únicamente para fines educativos y de mejora de la aplicación. No compartirá ni venderá la información personal del usuario a terceros sin su consentimiento.</w:t>
+      </w:r>
+    </w:p>
+    <w:p>
+      <w:pPr>
+        <w:spacing w:before="100" w:beforeAutospacing="1" w:after="0" w:line="240" w:lineRule="auto"/>
+        <w:rPr>
+          <w:rFonts w:ascii="Times New Roman" w:eastAsia="Times New Roman" w:hAnsi="Times New Roman" w:cs="Times New Roman"/>
+          <w:sz w:val="24"/>
+          <w:szCs w:val="24"/>
+          <w:lang w:eastAsia="es-ES"/>
+        </w:rPr>
+      </w:pPr>
+      <w:r>
+        <w:rPr>
+          <w:rFonts w:ascii="Times New Roman" w:eastAsia="Times New Roman" w:hAnsi="Times New Roman" w:cs="Times New Roman"/>
+          <w:sz w:val="24"/>
+          <w:szCs w:val="24"/>
+          <w:lang w:eastAsia="es-ES"/>
+        </w:rPr>
+        <w:tab/>
+      </w:r>
+      <w:r>
+        <w:rPr>
+          <w:rFonts w:ascii="Times New Roman" w:eastAsia="Times New Roman" w:hAnsi="Times New Roman" w:cs="Times New Roman"/>
+          <w:sz w:val="24"/>
+          <w:szCs w:val="24"/>
+          <w:lang w:eastAsia="es-ES"/>
+        </w:rPr>
+        <w:t xml:space="preserve">Seguridad de la información: </w:t>
+      </w:r>
+      <w:r>
+        <w:rPr>
+          <w:rFonts w:ascii="Times New Roman" w:eastAsia="Times New Roman" w:hAnsi="Times New Roman" w:cs="Times New Roman"/>
+          <w:sz w:val="24"/>
+          <w:szCs w:val="24"/>
+          <w:lang w:eastAsia="es-ES"/>
+        </w:rPr>
+        <w:t>“Café con Palito, S.L”</w:t>
+      </w:r>
+      <w:r>
+        <w:rPr>
+          <w:rFonts w:ascii="Times New Roman" w:eastAsia="Times New Roman" w:hAnsi="Times New Roman" w:cs="Times New Roman"/>
+          <w:sz w:val="24"/>
+          <w:szCs w:val="24"/>
+          <w:lang w:eastAsia="es-ES"/>
+        </w:rPr>
+        <w:t xml:space="preserve"> tomará medidas razonables para proteger la información personal del usuario contra el acceso no autorizado, la divulgación o la modificación. Sin embargo, no se puede garantizar la seguridad completa de la información en línea.</w:t>
+      </w:r>
+    </w:p>
+    <w:p>
+      <w:pPr>
+        <w:spacing w:before="100" w:beforeAutospacing="1" w:after="0" w:line="240" w:lineRule="auto"/>
+        <w:rPr>
+          <w:rFonts w:ascii="Times New Roman" w:eastAsia="Times New Roman" w:hAnsi="Times New Roman" w:cs="Times New Roman"/>
+          <w:sz w:val="24"/>
+          <w:szCs w:val="24"/>
+          <w:lang w:eastAsia="es-ES"/>
+        </w:rPr>
+      </w:pPr>
+      <w:r>
+        <w:rPr>
+          <w:rFonts w:ascii="Times New Roman" w:eastAsia="Times New Roman" w:hAnsi="Times New Roman" w:cs="Times New Roman"/>
+          <w:sz w:val="24"/>
+          <w:szCs w:val="24"/>
+          <w:lang w:eastAsia="es-ES"/>
+        </w:rPr>
+        <w:tab/>
+      </w:r>
+      <w:r>
+        <w:rPr>
+          <w:rFonts w:ascii="Times New Roman" w:eastAsia="Times New Roman" w:hAnsi="Times New Roman" w:cs="Times New Roman"/>
+          <w:sz w:val="24"/>
+          <w:szCs w:val="24"/>
+          <w:lang w:eastAsia="es-ES"/>
+        </w:rPr>
+        <w:t xml:space="preserve">Retención de información: </w:t>
+      </w:r>
+      <w:r>
+        <w:rPr>
+          <w:rFonts w:ascii="Times New Roman" w:eastAsia="Times New Roman" w:hAnsi="Times New Roman" w:cs="Times New Roman"/>
+          <w:sz w:val="24"/>
+          <w:szCs w:val="24"/>
+          <w:lang w:eastAsia="es-ES"/>
+        </w:rPr>
+        <w:t>“Café con Palito, S.L”</w:t>
+      </w:r>
+      <w:r>
+        <w:rPr>
+          <w:rFonts w:ascii="Times New Roman" w:eastAsia="Times New Roman" w:hAnsi="Times New Roman" w:cs="Times New Roman"/>
+          <w:sz w:val="24"/>
+          <w:szCs w:val="24"/>
+          <w:lang w:eastAsia="es-ES"/>
+        </w:rPr>
+        <w:t xml:space="preserve"> retendrá la información personal del usuario durante el tiempo necesario para cumplir con los fines para los que se recopiló, a menos que se requiera por ley o regulación.</w:t>
+      </w:r>
+    </w:p>
+    <w:p>
+      <w:pPr>
+        <w:spacing w:before="100" w:beforeAutospacing="1" w:after="0" w:line="240" w:lineRule="auto"/>
+        <w:rPr>
+          <w:rFonts w:ascii="Times New Roman" w:eastAsia="Times New Roman" w:hAnsi="Times New Roman" w:cs="Times New Roman"/>
+          <w:sz w:val="24"/>
+          <w:szCs w:val="24"/>
+          <w:lang w:eastAsia="es-ES"/>
+        </w:rPr>
+      </w:pPr>
+      <w:r>
+        <w:rPr>
+          <w:rFonts w:ascii="Times New Roman" w:eastAsia="Times New Roman" w:hAnsi="Times New Roman" w:cs="Times New Roman"/>
+          <w:sz w:val="24"/>
+          <w:szCs w:val="24"/>
+          <w:lang w:eastAsia="es-ES"/>
+        </w:rPr>
+        <w:tab/>
+      </w:r>
+      <w:r>
+        <w:rPr>
+          <w:rFonts w:ascii="Times New Roman" w:eastAsia="Times New Roman" w:hAnsi="Times New Roman" w:cs="Times New Roman"/>
+          <w:sz w:val="24"/>
+          <w:szCs w:val="24"/>
+          <w:lang w:eastAsia="es-ES"/>
+        </w:rPr>
+        <w:t>Acceso y corrección: El usuario tiene derecho a acceder y corregir la información personal que se ha proporcionado a</w:t>
+      </w:r>
+      <w:r>
+        <w:rPr>
+          <w:rFonts w:ascii="Times New Roman" w:eastAsia="Times New Roman" w:hAnsi="Times New Roman" w:cs="Times New Roman"/>
+          <w:sz w:val="24"/>
+          <w:szCs w:val="24"/>
+          <w:lang w:eastAsia="es-ES"/>
+        </w:rPr>
         <w:t xml:space="preserve"> </w:t>
       </w:r>
       <w:r>
-        <w:t>aplicación</w:t>
-      </w:r>
-      <w:r>
-        <w:t xml:space="preserve"> “Agilizando Mentes II” son los siguientes</w:t>
-      </w:r>
-      <w:r>
-        <w:t>:</w:t>
-      </w:r>
-      <w:r>
-        <w:tab/>
-      </w:r>
-    </w:p>
-    <w:p>
-      <w:pPr>
-        <w:pStyle w:val="NormalWeb"/>
-        <w:shd w:val="clear" w:color="auto" w:fill="FFFFFF"/>
-        <w:spacing w:before="0" w:beforeAutospacing="0" w:after="150" w:afterAutospacing="0"/>
-        <w:rPr>
-          <w:color w:val="333333"/>
-        </w:rPr>
-      </w:pPr>
-      <w:r>
-        <w:tab/>
-      </w:r>
-      <w:r>
-        <w:rPr>
-          <w:u w:val="single"/>
-        </w:rPr>
-        <w:t>Redistribución</w:t>
-      </w:r>
-      <w:r>
-        <w:t>: P</w:t>
-      </w:r>
-      <w:r>
-        <w:rPr>
-          <w:color w:val="333333"/>
-        </w:rPr>
-        <w:t>uede reproducir y distribuir copias del Trabajo o Trabajos derivados del mismo en cualquier medio, con o sin modificaciones, y en forma de Fuente u Objeto, siempre que cumpla con las siguientes condiciones:</w:t>
-      </w:r>
-    </w:p>
-    <w:p>
-      <w:pPr>
-        <w:pStyle w:val="NormalWeb"/>
-        <w:shd w:val="clear" w:color="auto" w:fill="FFFFFF"/>
-        <w:spacing w:before="0" w:beforeAutospacing="0" w:after="150" w:afterAutospacing="0"/>
-        <w:rPr>
-          <w:color w:val="333333"/>
-        </w:rPr>
-      </w:pPr>
-      <w:r>
-        <w:rPr>
-          <w:color w:val="333333"/>
-        </w:rPr>
-        <w:tab/>
-        <w:t xml:space="preserve">a.- </w:t>
-      </w:r>
-      <w:r>
-        <w:rPr>
-          <w:color w:val="333333"/>
-        </w:rPr>
-        <w:t xml:space="preserve">Debe entregar una copia de esta Licencia a cualquier otro destinatario de la </w:t>
-      </w:r>
-      <w:r>
-        <w:rPr>
-          <w:color w:val="333333"/>
-        </w:rPr>
-        <w:t xml:space="preserve">Obra o de las Obras derivadas; y </w:t>
-      </w:r>
-    </w:p>
-    <w:p>
-      <w:pPr>
-        <w:pStyle w:val="NormalWeb"/>
-        <w:shd w:val="clear" w:color="auto" w:fill="FFFFFF"/>
-        <w:spacing w:before="0" w:beforeAutospacing="0" w:after="150" w:afterAutospacing="0"/>
-        <w:rPr>
-          <w:color w:val="333333"/>
-        </w:rPr>
-      </w:pPr>
-      <w:r>
-        <w:rPr>
-          <w:color w:val="333333"/>
+        <w:rPr>
+          <w:rFonts w:ascii="Times New Roman" w:eastAsia="Times New Roman" w:hAnsi="Times New Roman" w:cs="Times New Roman"/>
+          <w:sz w:val="24"/>
+          <w:szCs w:val="24"/>
+          <w:lang w:eastAsia="es-ES"/>
+        </w:rPr>
+        <w:t>“Café con Palito, S.L”</w:t>
+      </w:r>
+      <w:r>
+        <w:rPr>
+          <w:rFonts w:ascii="Times New Roman" w:eastAsia="Times New Roman" w:hAnsi="Times New Roman" w:cs="Times New Roman"/>
+          <w:sz w:val="24"/>
+          <w:szCs w:val="24"/>
+          <w:lang w:eastAsia="es-ES"/>
+        </w:rPr>
+        <w:t xml:space="preserve"> a través de la aplicación.</w:t>
+      </w:r>
+    </w:p>
+    <w:p>
+      <w:pPr>
+        <w:spacing w:before="100" w:beforeAutospacing="1" w:after="0" w:line="240" w:lineRule="auto"/>
+        <w:rPr>
+          <w:rFonts w:ascii="Times New Roman" w:eastAsia="Times New Roman" w:hAnsi="Times New Roman" w:cs="Times New Roman"/>
+          <w:sz w:val="24"/>
+          <w:szCs w:val="24"/>
+          <w:lang w:eastAsia="es-ES"/>
+        </w:rPr>
+      </w:pPr>
+      <w:r>
+        <w:rPr>
+          <w:rFonts w:ascii="Times New Roman" w:eastAsia="Times New Roman" w:hAnsi="Times New Roman" w:cs="Times New Roman"/>
+          <w:sz w:val="24"/>
+          <w:szCs w:val="24"/>
+          <w:lang w:eastAsia="es-ES"/>
         </w:rPr>
         <w:lastRenderedPageBreak/>
         <w:tab/>
-        <w:t xml:space="preserve">b.- </w:t>
-      </w:r>
-      <w:r>
-        <w:rPr>
-          <w:color w:val="333333"/>
-        </w:rPr>
-        <w:t>Debe hacer que cualquier archivo modificado lleve avisos destacados que indiquen que usted cambió los archivos; y</w:t>
-      </w:r>
-    </w:p>
-    <w:p>
-      <w:pPr>
-        <w:pStyle w:val="NormalWeb"/>
-        <w:shd w:val="clear" w:color="auto" w:fill="FFFFFF"/>
-        <w:spacing w:before="0" w:beforeAutospacing="0" w:after="150" w:afterAutospacing="0"/>
-        <w:rPr>
-          <w:color w:val="333333"/>
-        </w:rPr>
-      </w:pPr>
-      <w:r>
-        <w:rPr>
-          <w:color w:val="333333"/>
+      </w:r>
+      <w:r>
+        <w:rPr>
+          <w:rFonts w:ascii="Times New Roman" w:eastAsia="Times New Roman" w:hAnsi="Times New Roman" w:cs="Times New Roman"/>
+          <w:sz w:val="24"/>
+          <w:szCs w:val="24"/>
+          <w:lang w:eastAsia="es-ES"/>
+        </w:rPr>
+        <w:t>Menores de edad: La aplicación</w:t>
+      </w:r>
+      <w:r>
+        <w:rPr>
+          <w:rFonts w:ascii="Times New Roman" w:eastAsia="Times New Roman" w:hAnsi="Times New Roman" w:cs="Times New Roman"/>
+          <w:sz w:val="24"/>
+          <w:szCs w:val="24"/>
+          <w:lang w:eastAsia="es-ES"/>
+        </w:rPr>
+        <w:t xml:space="preserve"> está destinada a usuarios de 11</w:t>
+      </w:r>
+      <w:r>
+        <w:rPr>
+          <w:rFonts w:ascii="Times New Roman" w:eastAsia="Times New Roman" w:hAnsi="Times New Roman" w:cs="Times New Roman"/>
+          <w:sz w:val="24"/>
+          <w:szCs w:val="24"/>
+          <w:lang w:eastAsia="es-ES"/>
+        </w:rPr>
+        <w:t xml:space="preserve"> años o más. El desarrollador no recopila información personal de menores de edad sin el consentimiento de los padres o tutores legales.</w:t>
+      </w:r>
+    </w:p>
+    <w:p>
+      <w:pPr>
+        <w:spacing w:before="100" w:beforeAutospacing="1" w:after="0" w:line="240" w:lineRule="auto"/>
+        <w:rPr>
+          <w:rFonts w:ascii="Times New Roman" w:eastAsia="Times New Roman" w:hAnsi="Times New Roman" w:cs="Times New Roman"/>
+          <w:sz w:val="24"/>
+          <w:szCs w:val="24"/>
+          <w:lang w:eastAsia="es-ES"/>
+        </w:rPr>
+      </w:pPr>
+      <w:r>
+        <w:rPr>
+          <w:rFonts w:ascii="Times New Roman" w:eastAsia="Times New Roman" w:hAnsi="Times New Roman" w:cs="Times New Roman"/>
+          <w:sz w:val="24"/>
+          <w:szCs w:val="24"/>
+          <w:lang w:eastAsia="es-ES"/>
         </w:rPr>
         <w:tab/>
-        <w:t xml:space="preserve">c.- </w:t>
-      </w:r>
-      <w:r>
-        <w:rPr>
-          <w:color w:val="333333"/>
-        </w:rPr>
-        <w:t>Debe conservar, en la forma Fuente de cualquier Obra derivada que distribuya, todos los avisos de derechos de autor, patentes, marcas registradas y atribución de la forma Fuente de la Obra, excluyendo aquellas notificaciones que no pertenezcan a ninguna</w:t>
-      </w:r>
-      <w:r>
-        <w:rPr>
-          <w:color w:val="333333"/>
-        </w:rPr>
-        <w:t xml:space="preserve"> parte de las Obras derivadas; y</w:t>
-      </w:r>
-    </w:p>
-    <w:p>
-      <w:pPr>
-        <w:pStyle w:val="NormalWeb"/>
-        <w:shd w:val="clear" w:color="auto" w:fill="FFFFFF"/>
-        <w:spacing w:before="0" w:beforeAutospacing="0" w:after="150" w:afterAutospacing="0"/>
-        <w:rPr>
-          <w:color w:val="333333"/>
-        </w:rPr>
-      </w:pPr>
-      <w:r>
-        <w:rPr>
-          <w:color w:val="333333"/>
+      </w:r>
+      <w:r>
+        <w:rPr>
+          <w:rFonts w:ascii="Times New Roman" w:eastAsia="Times New Roman" w:hAnsi="Times New Roman" w:cs="Times New Roman"/>
+          <w:sz w:val="24"/>
+          <w:szCs w:val="24"/>
+          <w:lang w:eastAsia="es-ES"/>
+        </w:rPr>
+        <w:t xml:space="preserve">Cambios en la política de privacidad: </w:t>
+      </w:r>
+      <w:r>
+        <w:rPr>
+          <w:rFonts w:ascii="Times New Roman" w:eastAsia="Times New Roman" w:hAnsi="Times New Roman" w:cs="Times New Roman"/>
+          <w:sz w:val="24"/>
+          <w:szCs w:val="24"/>
+          <w:lang w:eastAsia="es-ES"/>
+        </w:rPr>
+        <w:t>“Café con Palito, S.L”</w:t>
+      </w:r>
+      <w:r>
+        <w:rPr>
+          <w:rFonts w:ascii="Times New Roman" w:eastAsia="Times New Roman" w:hAnsi="Times New Roman" w:cs="Times New Roman"/>
+          <w:sz w:val="24"/>
+          <w:szCs w:val="24"/>
+          <w:lang w:eastAsia="es-ES"/>
+        </w:rPr>
+        <w:t xml:space="preserve"> se reserva el derecho de modificar esta política de privacidad en cualquier momento. Los cambios entrarán en vigor inmediatamente después de la publicación en la aplicación.</w:t>
+      </w:r>
+    </w:p>
+    <w:p>
+      <w:pPr>
+        <w:spacing w:before="100" w:beforeAutospacing="1" w:after="0" w:line="240" w:lineRule="auto"/>
+        <w:rPr>
+          <w:rFonts w:ascii="Times New Roman" w:eastAsia="Times New Roman" w:hAnsi="Times New Roman" w:cs="Times New Roman"/>
+          <w:sz w:val="24"/>
+          <w:szCs w:val="24"/>
+          <w:lang w:eastAsia="es-ES"/>
+        </w:rPr>
+      </w:pPr>
+      <w:r>
+        <w:rPr>
+          <w:rFonts w:ascii="Times New Roman" w:eastAsia="Times New Roman" w:hAnsi="Times New Roman" w:cs="Times New Roman"/>
+          <w:sz w:val="24"/>
+          <w:szCs w:val="24"/>
+          <w:lang w:eastAsia="es-ES"/>
         </w:rPr>
         <w:tab/>
-        <w:t xml:space="preserve">d.- </w:t>
-      </w:r>
-      <w:r>
-        <w:rPr>
-          <w:color w:val="333333"/>
-        </w:rPr>
-        <w:t>Si la Obra incluye un " </w:t>
-      </w:r>
-      <w:r>
-        <w:rPr>
-          <w:b/>
-          <w:bCs/>
-          <w:color w:val="333333"/>
-        </w:rPr>
-        <w:t>AVISO</w:t>
-      </w:r>
-      <w:r>
-        <w:rPr>
-          <w:color w:val="333333"/>
-        </w:rPr>
-        <w:t>" archivo de texto como parte de su distribución, cualquier Trabajo derivado que usted distribuya debe incluir una copia legible de los avisos de atribución contenidos en dicho archivo de AVISO, excluyendo aquellos avisos que no pertenezcan a ninguna parte de los Trabajos derivados, en al menos un</w:t>
-      </w:r>
-      <w:r>
-        <w:rPr>
-          <w:color w:val="333333"/>
-        </w:rPr>
-        <w:t>o</w:t>
-      </w:r>
-      <w:r>
-        <w:rPr>
-          <w:color w:val="333333"/>
-        </w:rPr>
-        <w:t xml:space="preserve"> de los siguientes lugares: dentro de un archivo de texto de AVISO distribuido como parte de las Obras Derivadas; dentro del formulario o documentación Fuente, si se proporciona junto con las Obras Derivadas; o, dentro de una pantalla generada por las Obras Derivadas, si y dondequiera que dicho tercero los avisos de las partes normalmente aparecen. El contenido del archivo de AVISO es solo para fines informativos y no modifica la Licencia. Puede agregar sus propios avisos de atribución dentro de los Trabajos derivados que distribuye, junto con o como un anexo al texto del AVISO del Trabajo, siempre que dichos avisos de atribución adicionales no puedan inte</w:t>
-      </w:r>
-      <w:r>
-        <w:rPr>
-          <w:color w:val="333333"/>
-        </w:rPr>
-        <w:t xml:space="preserve">rpretarse como una modificación </w:t>
-      </w:r>
-      <w:r>
-        <w:rPr>
-          <w:color w:val="333333"/>
-        </w:rPr>
-        <w:t>de la Licencia.</w:t>
-      </w:r>
-    </w:p>
-    <w:p>
-      <w:pPr>
-        <w:pStyle w:val="NormalWeb"/>
-        <w:shd w:val="clear" w:color="auto" w:fill="FFFFFF"/>
-        <w:spacing w:before="0" w:beforeAutospacing="0" w:after="150" w:afterAutospacing="0"/>
-        <w:rPr>
-          <w:color w:val="333333"/>
-        </w:rPr>
-      </w:pPr>
-      <w:r>
-        <w:rPr>
-          <w:color w:val="333333"/>
-        </w:rPr>
-        <w:tab/>
-      </w:r>
-      <w:r>
-        <w:rPr>
-          <w:color w:val="333333"/>
-        </w:rPr>
-        <w:t xml:space="preserve">Puede agregar Su propia declaración de derechos de autor a Sus modificaciones y puede proporcionar términos y condiciones de licencia adicionales o diferentes para el uso, la reproducción o la distribución de Sus modificaciones, o para cualquiera de dichas Obras derivadas en su totalidad, siempre que Su uso, </w:t>
-      </w:r>
-      <w:r>
-        <w:rPr>
-          <w:color w:val="333333"/>
-        </w:rPr>
-        <w:t>reproducción y distribución de</w:t>
-      </w:r>
-      <w:r>
-        <w:rPr>
-          <w:color w:val="333333"/>
-        </w:rPr>
-        <w:t>l Trabajo cumple con las condiciones establecidas en esta Licencia.</w:t>
-      </w:r>
-    </w:p>
-    <w:p>
-      <w:pPr>
-        <w:pStyle w:val="NormalWeb"/>
-        <w:shd w:val="clear" w:color="auto" w:fill="FFFFFF"/>
-        <w:spacing w:before="0" w:beforeAutospacing="0" w:after="150" w:afterAutospacing="0"/>
-        <w:rPr>
-          <w:color w:val="333333"/>
-          <w:shd w:val="clear" w:color="auto" w:fill="FFFFFF"/>
-        </w:rPr>
-      </w:pPr>
-      <w:r>
-        <w:rPr>
-          <w:color w:val="333333"/>
-        </w:rPr>
-        <w:tab/>
-      </w:r>
-      <w:r>
-        <w:rPr>
-          <w:color w:val="333333"/>
-          <w:u w:val="single"/>
-        </w:rPr>
-        <w:t>Presentación de Contribuciones</w:t>
-      </w:r>
-      <w:r>
-        <w:rPr>
-          <w:color w:val="333333"/>
-        </w:rPr>
-        <w:t>:</w:t>
-      </w:r>
-      <w:r>
-        <w:rPr>
-          <w:color w:val="333333"/>
-          <w:shd w:val="clear" w:color="auto" w:fill="FFFFFF"/>
-        </w:rPr>
-        <w:t> A menos que Usted indique explícitamente lo contrario, cualquier Contribución enviada intencionalmente por Usted al Licenciante para su inclusión en el Trabajo estará sujeta a los términos y condiciones de esta Licencia, sin ningún término o condición adicional. Sin perjuicio de lo anterior, nada de lo aquí contenido reemplazará o modificará los términos de cualquier acuerdo de licencia por separado que haya celebrado con el Licenciante con r</w:t>
-      </w:r>
-      <w:r>
-        <w:rPr>
-          <w:color w:val="333333"/>
-          <w:shd w:val="clear" w:color="auto" w:fill="FFFFFF"/>
-        </w:rPr>
-        <w:t>especto a dichas Contribuciones.</w:t>
-      </w:r>
-    </w:p>
-    <w:p>
-      <w:pPr>
-        <w:pStyle w:val="NormalWeb"/>
-        <w:shd w:val="clear" w:color="auto" w:fill="FFFFFF"/>
-        <w:spacing w:before="0" w:beforeAutospacing="0" w:after="150" w:afterAutospacing="0"/>
-        <w:rPr>
-          <w:color w:val="333333"/>
-        </w:rPr>
-      </w:pPr>
-      <w:r>
-        <w:tab/>
-      </w:r>
-      <w:r>
-        <w:rPr>
-          <w:u w:val="single"/>
-        </w:rPr>
-        <w:t>Información personal</w:t>
-      </w:r>
-      <w:r>
-        <w:t>: Al utilizar la aplicación, el usuario puede proporcionar información personal a</w:t>
-      </w:r>
-      <w:r>
-        <w:t xml:space="preserve"> “Café con Palito, S.L”</w:t>
-      </w:r>
-      <w:r>
-        <w:t xml:space="preserve">. El usuario reconoce que </w:t>
-      </w:r>
-      <w:r>
-        <w:t>“Café con Palito, S.L”</w:t>
-      </w:r>
-      <w:r>
-        <w:t xml:space="preserve"> puede utilizar esta información de acuerdo con su política de privacidad, que se </w:t>
-      </w:r>
-      <w:r>
-        <w:t>adjunta a continuación</w:t>
-      </w:r>
-      <w:r>
-        <w:t>.</w:t>
-      </w:r>
-    </w:p>
-    <w:p>
-      <w:pPr>
-        <w:spacing w:before="100" w:beforeAutospacing="1" w:after="0" w:line="240" w:lineRule="auto"/>
-        <w:rPr>
-          <w:rFonts w:ascii="Times New Roman" w:eastAsia="Times New Roman" w:hAnsi="Times New Roman" w:cs="Times New Roman"/>
-          <w:sz w:val="24"/>
-          <w:szCs w:val="24"/>
-          <w:lang w:eastAsia="es-ES"/>
-        </w:rPr>
-      </w:pPr>
-      <w:r>
-        <w:rPr>
-          <w:rFonts w:ascii="Times New Roman" w:eastAsia="Times New Roman" w:hAnsi="Times New Roman" w:cs="Times New Roman"/>
-          <w:sz w:val="24"/>
-          <w:szCs w:val="24"/>
-          <w:lang w:eastAsia="es-ES"/>
-        </w:rPr>
-        <w:tab/>
-      </w:r>
-      <w:r>
-        <w:rPr>
-          <w:rFonts w:ascii="Times New Roman" w:eastAsia="Times New Roman" w:hAnsi="Times New Roman" w:cs="Times New Roman"/>
-          <w:sz w:val="24"/>
-          <w:szCs w:val="24"/>
-          <w:u w:val="single"/>
-          <w:lang w:eastAsia="es-ES"/>
-        </w:rPr>
-        <w:t>Enlaces a terceros</w:t>
-      </w:r>
-      <w:r>
-        <w:rPr>
-          <w:rFonts w:ascii="Times New Roman" w:eastAsia="Times New Roman" w:hAnsi="Times New Roman" w:cs="Times New Roman"/>
-          <w:sz w:val="24"/>
-          <w:szCs w:val="24"/>
-          <w:lang w:eastAsia="es-ES"/>
-        </w:rPr>
-        <w:t xml:space="preserve">: La aplicación puede incluir enlaces a sitios web o servicios de terceros. El usuario asume toda la responsabilidad al utilizar estos servicios y </w:t>
-      </w:r>
-      <w:r>
-        <w:rPr>
-          <w:rFonts w:ascii="Times New Roman" w:eastAsia="Times New Roman" w:hAnsi="Times New Roman" w:cs="Times New Roman"/>
-          <w:sz w:val="24"/>
-          <w:szCs w:val="24"/>
-          <w:lang w:eastAsia="es-ES"/>
-        </w:rPr>
-        <w:t>“Café con Palito, S.L”</w:t>
-      </w:r>
-      <w:r>
-        <w:rPr>
-          <w:rFonts w:ascii="Times New Roman" w:eastAsia="Times New Roman" w:hAnsi="Times New Roman" w:cs="Times New Roman"/>
-          <w:sz w:val="24"/>
-          <w:szCs w:val="24"/>
-          <w:lang w:eastAsia="es-ES"/>
-        </w:rPr>
-        <w:t xml:space="preserve"> no será responsable de ningún daño o pérdida resultante del uso de estos servicios.</w:t>
-      </w:r>
-    </w:p>
-    <w:p>
-      <w:pPr>
-        <w:spacing w:before="100" w:beforeAutospacing="1" w:after="0" w:line="240" w:lineRule="auto"/>
-        <w:rPr>
-          <w:rFonts w:ascii="Times New Roman" w:eastAsia="Times New Roman" w:hAnsi="Times New Roman" w:cs="Times New Roman"/>
-          <w:sz w:val="24"/>
-          <w:szCs w:val="24"/>
-          <w:lang w:eastAsia="es-ES"/>
-        </w:rPr>
-      </w:pPr>
-      <w:r>
-        <w:rPr>
-          <w:rFonts w:ascii="Times New Roman" w:eastAsia="Times New Roman" w:hAnsi="Times New Roman" w:cs="Times New Roman"/>
-          <w:sz w:val="24"/>
-          <w:szCs w:val="24"/>
-          <w:lang w:eastAsia="es-ES"/>
-        </w:rPr>
-        <w:tab/>
-      </w:r>
-      <w:r>
-        <w:rPr>
-          <w:rFonts w:ascii="Times New Roman" w:eastAsia="Times New Roman" w:hAnsi="Times New Roman" w:cs="Times New Roman"/>
-          <w:sz w:val="24"/>
-          <w:szCs w:val="24"/>
-          <w:u w:val="single"/>
-          <w:lang w:eastAsia="es-ES"/>
-        </w:rPr>
-        <w:t>Modificaciones</w:t>
-      </w:r>
-      <w:r>
-        <w:rPr>
-          <w:rFonts w:ascii="Times New Roman" w:eastAsia="Times New Roman" w:hAnsi="Times New Roman" w:cs="Times New Roman"/>
-          <w:sz w:val="24"/>
-          <w:szCs w:val="24"/>
-          <w:lang w:eastAsia="es-ES"/>
-        </w:rPr>
-        <w:t xml:space="preserve">: </w:t>
-      </w:r>
-      <w:r>
-        <w:rPr>
-          <w:rFonts w:ascii="Times New Roman" w:eastAsia="Times New Roman" w:hAnsi="Times New Roman" w:cs="Times New Roman"/>
-          <w:sz w:val="24"/>
-          <w:szCs w:val="24"/>
-          <w:lang w:eastAsia="es-ES"/>
-        </w:rPr>
-        <w:t>“Café con Palito, S.L”</w:t>
-      </w:r>
-      <w:r>
-        <w:rPr>
-          <w:rFonts w:ascii="Times New Roman" w:eastAsia="Times New Roman" w:hAnsi="Times New Roman" w:cs="Times New Roman"/>
-          <w:sz w:val="24"/>
-          <w:szCs w:val="24"/>
-          <w:lang w:eastAsia="es-ES"/>
-        </w:rPr>
-        <w:t xml:space="preserve"> se reserva el derecho de modificar los términos y condiciones en cualquier momento y sin previo aviso al usuario. Cualquier </w:t>
-      </w:r>
-      <w:r>
-        <w:rPr>
-          <w:rFonts w:ascii="Times New Roman" w:eastAsia="Times New Roman" w:hAnsi="Times New Roman" w:cs="Times New Roman"/>
-          <w:sz w:val="24"/>
-          <w:szCs w:val="24"/>
-          <w:lang w:eastAsia="es-ES"/>
-        </w:rPr>
-        <w:lastRenderedPageBreak/>
-        <w:t>cambio en los términos y condiciones será efectivo inmediatamente después de su publicación en la aplicación.</w:t>
-      </w:r>
-    </w:p>
-    <w:p>
-      <w:pPr>
-        <w:spacing w:before="100" w:beforeAutospacing="1" w:after="0" w:line="240" w:lineRule="auto"/>
-        <w:rPr>
-          <w:rFonts w:ascii="Times New Roman" w:eastAsia="Times New Roman" w:hAnsi="Times New Roman" w:cs="Times New Roman"/>
-          <w:sz w:val="24"/>
-          <w:szCs w:val="24"/>
-          <w:lang w:eastAsia="es-ES"/>
-        </w:rPr>
-      </w:pPr>
-      <w:r>
-        <w:rPr>
-          <w:rFonts w:ascii="Times New Roman" w:eastAsia="Times New Roman" w:hAnsi="Times New Roman" w:cs="Times New Roman"/>
-          <w:sz w:val="24"/>
-          <w:szCs w:val="24"/>
-          <w:lang w:eastAsia="es-ES"/>
-        </w:rPr>
-        <w:tab/>
-      </w:r>
-      <w:r>
-        <w:rPr>
-          <w:rFonts w:ascii="Times New Roman" w:eastAsia="Times New Roman" w:hAnsi="Times New Roman" w:cs="Times New Roman"/>
-          <w:sz w:val="24"/>
-          <w:szCs w:val="24"/>
-          <w:u w:val="single"/>
-          <w:lang w:eastAsia="es-ES"/>
-        </w:rPr>
-        <w:t>Responsabilidad</w:t>
-      </w:r>
-      <w:r>
-        <w:rPr>
-          <w:rFonts w:ascii="Times New Roman" w:eastAsia="Times New Roman" w:hAnsi="Times New Roman" w:cs="Times New Roman"/>
-          <w:sz w:val="24"/>
-          <w:szCs w:val="24"/>
-          <w:lang w:eastAsia="es-ES"/>
-        </w:rPr>
-        <w:t xml:space="preserve">: El usuario asume toda la responsabilidad al utilizar la aplicación y acepta indemnizar </w:t>
-      </w:r>
-      <w:r>
-        <w:rPr>
-          <w:rFonts w:ascii="Times New Roman" w:eastAsia="Times New Roman" w:hAnsi="Times New Roman" w:cs="Times New Roman"/>
-          <w:sz w:val="24"/>
-          <w:szCs w:val="24"/>
-          <w:lang w:eastAsia="es-ES"/>
-        </w:rPr>
-        <w:t xml:space="preserve">a “Café con Palito, S.L” </w:t>
-      </w:r>
-      <w:r>
-        <w:rPr>
-          <w:rFonts w:ascii="Times New Roman" w:eastAsia="Times New Roman" w:hAnsi="Times New Roman" w:cs="Times New Roman"/>
-          <w:sz w:val="24"/>
-          <w:szCs w:val="24"/>
-          <w:lang w:eastAsia="es-ES"/>
-        </w:rPr>
-        <w:t>por cualquier daño, pérdida o responsabilidad resultante del uso de la aplicación.</w:t>
-      </w:r>
-    </w:p>
-    <w:p>
-      <w:pPr>
-        <w:spacing w:before="100" w:beforeAutospacing="1" w:after="0" w:line="240" w:lineRule="auto"/>
-        <w:rPr>
-          <w:rFonts w:ascii="Times New Roman" w:eastAsia="Times New Roman" w:hAnsi="Times New Roman" w:cs="Times New Roman"/>
-          <w:sz w:val="24"/>
-          <w:szCs w:val="24"/>
-          <w:lang w:eastAsia="es-ES"/>
-        </w:rPr>
-      </w:pPr>
-      <w:r>
-        <w:rPr>
-          <w:rFonts w:ascii="Times New Roman" w:eastAsia="Times New Roman" w:hAnsi="Times New Roman" w:cs="Times New Roman"/>
-          <w:sz w:val="24"/>
-          <w:szCs w:val="24"/>
-          <w:lang w:eastAsia="es-ES"/>
-        </w:rPr>
-        <w:tab/>
-      </w:r>
-      <w:r>
-        <w:rPr>
-          <w:rFonts w:ascii="Times New Roman" w:eastAsia="Times New Roman" w:hAnsi="Times New Roman" w:cs="Times New Roman"/>
-          <w:sz w:val="24"/>
-          <w:szCs w:val="24"/>
-          <w:lang w:eastAsia="es-ES"/>
-        </w:rPr>
-        <w:t>Al utilizar la aplicación, el usuario acepta estos términos y condiciones. Si el usuario no está de acuerdo con estos términos y condiciones, no debe utilizar la aplicación.</w:t>
-      </w:r>
-    </w:p>
-    <w:p>
-      <w:pPr>
-        <w:rPr>
-          <w:lang w:eastAsia="es-ES"/>
-        </w:rPr>
-      </w:pPr>
-    </w:p>
-    <w:p>
-      <w:pPr>
-        <w:pStyle w:val="Ttulo1"/>
-        <w:rPr>
-          <w:lang w:eastAsia="es-ES"/>
-        </w:rPr>
-      </w:pPr>
-      <w:bookmarkStart w:id="18" w:name="_Toc134210072"/>
-      <w:r>
-        <w:rPr>
-          <w:lang w:eastAsia="es-ES"/>
-        </w:rPr>
-        <w:t>8.2.- POLÍTICA DE PRIVACIDAD</w:t>
-      </w:r>
-      <w:r>
-        <w:rPr>
-          <w:lang w:eastAsia="es-ES"/>
-        </w:rPr>
-        <w:t>.</w:t>
-      </w:r>
-      <w:bookmarkEnd w:id="18"/>
-    </w:p>
-    <w:p>
-      <w:pPr>
-        <w:pStyle w:val="NormalWeb"/>
-        <w:spacing w:after="300" w:afterAutospacing="0"/>
-      </w:pPr>
-      <w:r>
-        <w:tab/>
-        <w:t>La P</w:t>
-      </w:r>
-      <w:r>
-        <w:t>olítica de privacidad</w:t>
-      </w:r>
-      <w:r>
-        <w:t xml:space="preserve"> </w:t>
-      </w:r>
-      <w:r>
-        <w:t>de la</w:t>
-      </w:r>
-      <w:r>
-        <w:t xml:space="preserve"> </w:t>
-      </w:r>
-      <w:r>
-        <w:t>aplicación</w:t>
-      </w:r>
-      <w:r>
-        <w:t xml:space="preserve"> “Agilizando Mentes II” es la siguiente</w:t>
-      </w:r>
-      <w:r>
-        <w:t>:</w:t>
-      </w:r>
-    </w:p>
-    <w:p>
-      <w:pPr>
-        <w:pStyle w:val="NormalWeb"/>
-        <w:spacing w:after="300" w:afterAutospacing="0"/>
-      </w:pPr>
-      <w:r>
-        <w:tab/>
-      </w:r>
-      <w:r>
-        <w:rPr>
-          <w:u w:val="single"/>
-        </w:rPr>
-        <w:t>Información recopilada</w:t>
-      </w:r>
-      <w:r>
-        <w:t xml:space="preserve">: </w:t>
-      </w:r>
-      <w:r>
-        <w:t>“Café con Palito, S.L”</w:t>
-      </w:r>
-      <w:r>
-        <w:t xml:space="preserve"> puede recopilar información personal del usuario, como el nombre y la dirección de correo electrónico, a través de la aplicación. También puede recopilar información no personal, como el tipo de dispositivo utilizado y la ubicación del usuario.</w:t>
-      </w:r>
-    </w:p>
-    <w:p>
-      <w:pPr>
-        <w:spacing w:before="100" w:beforeAutospacing="1" w:after="0" w:line="240" w:lineRule="auto"/>
-        <w:rPr>
-          <w:rFonts w:ascii="Times New Roman" w:eastAsia="Times New Roman" w:hAnsi="Times New Roman" w:cs="Times New Roman"/>
-          <w:sz w:val="24"/>
-          <w:szCs w:val="24"/>
-          <w:lang w:eastAsia="es-ES"/>
-        </w:rPr>
-      </w:pPr>
-      <w:r>
-        <w:rPr>
-          <w:rFonts w:ascii="Times New Roman" w:eastAsia="Times New Roman" w:hAnsi="Times New Roman" w:cs="Times New Roman"/>
-          <w:sz w:val="24"/>
-          <w:szCs w:val="24"/>
-          <w:lang w:eastAsia="es-ES"/>
-        </w:rPr>
-        <w:tab/>
-      </w:r>
-      <w:r>
-        <w:rPr>
-          <w:rFonts w:ascii="Times New Roman" w:eastAsia="Times New Roman" w:hAnsi="Times New Roman" w:cs="Times New Roman"/>
-          <w:sz w:val="24"/>
-          <w:szCs w:val="24"/>
-          <w:u w:val="single"/>
-          <w:lang w:eastAsia="es-ES"/>
-        </w:rPr>
-        <w:t>Uso de la información</w:t>
-      </w:r>
-      <w:r>
-        <w:rPr>
-          <w:rFonts w:ascii="Times New Roman" w:eastAsia="Times New Roman" w:hAnsi="Times New Roman" w:cs="Times New Roman"/>
-          <w:sz w:val="24"/>
-          <w:szCs w:val="24"/>
-          <w:lang w:eastAsia="es-ES"/>
-        </w:rPr>
-        <w:t xml:space="preserve">: </w:t>
-      </w:r>
-      <w:r>
-        <w:rPr>
-          <w:rFonts w:ascii="Times New Roman" w:eastAsia="Times New Roman" w:hAnsi="Times New Roman" w:cs="Times New Roman"/>
-          <w:sz w:val="24"/>
-          <w:szCs w:val="24"/>
-          <w:lang w:eastAsia="es-ES"/>
-        </w:rPr>
-        <w:t>“Café con Palito, S.L”</w:t>
-      </w:r>
-      <w:r>
-        <w:rPr>
-          <w:rFonts w:ascii="Times New Roman" w:eastAsia="Times New Roman" w:hAnsi="Times New Roman" w:cs="Times New Roman"/>
-          <w:sz w:val="24"/>
-          <w:szCs w:val="24"/>
-          <w:lang w:eastAsia="es-ES"/>
-        </w:rPr>
-        <w:t xml:space="preserve"> utilizará la información personal del usuario únicamente para fines educativos y de mejora de la aplicación. No compartirá ni venderá la información personal del usuario a terceros sin su consentimiento.</w:t>
-      </w:r>
-    </w:p>
-    <w:p>
-      <w:pPr>
-        <w:spacing w:before="100" w:beforeAutospacing="1" w:after="0" w:line="240" w:lineRule="auto"/>
-        <w:rPr>
-          <w:rFonts w:ascii="Times New Roman" w:eastAsia="Times New Roman" w:hAnsi="Times New Roman" w:cs="Times New Roman"/>
-          <w:sz w:val="24"/>
-          <w:szCs w:val="24"/>
-          <w:lang w:eastAsia="es-ES"/>
-        </w:rPr>
-      </w:pPr>
-      <w:r>
-        <w:rPr>
-          <w:rFonts w:ascii="Times New Roman" w:eastAsia="Times New Roman" w:hAnsi="Times New Roman" w:cs="Times New Roman"/>
-          <w:sz w:val="24"/>
-          <w:szCs w:val="24"/>
-          <w:lang w:eastAsia="es-ES"/>
-        </w:rPr>
-        <w:tab/>
-      </w:r>
-      <w:r>
-        <w:rPr>
-          <w:rFonts w:ascii="Times New Roman" w:eastAsia="Times New Roman" w:hAnsi="Times New Roman" w:cs="Times New Roman"/>
-          <w:sz w:val="24"/>
-          <w:szCs w:val="24"/>
-          <w:u w:val="single"/>
-          <w:lang w:eastAsia="es-ES"/>
-        </w:rPr>
-        <w:t>Seguridad de la información</w:t>
-      </w:r>
-      <w:r>
-        <w:rPr>
-          <w:rFonts w:ascii="Times New Roman" w:eastAsia="Times New Roman" w:hAnsi="Times New Roman" w:cs="Times New Roman"/>
-          <w:sz w:val="24"/>
-          <w:szCs w:val="24"/>
-          <w:lang w:eastAsia="es-ES"/>
-        </w:rPr>
-        <w:t xml:space="preserve">: </w:t>
-      </w:r>
-      <w:r>
-        <w:rPr>
-          <w:rFonts w:ascii="Times New Roman" w:eastAsia="Times New Roman" w:hAnsi="Times New Roman" w:cs="Times New Roman"/>
-          <w:sz w:val="24"/>
-          <w:szCs w:val="24"/>
-          <w:lang w:eastAsia="es-ES"/>
-        </w:rPr>
-        <w:t>“Café con Palito, S.L”</w:t>
-      </w:r>
-      <w:r>
-        <w:rPr>
-          <w:rFonts w:ascii="Times New Roman" w:eastAsia="Times New Roman" w:hAnsi="Times New Roman" w:cs="Times New Roman"/>
-          <w:sz w:val="24"/>
-          <w:szCs w:val="24"/>
-          <w:lang w:eastAsia="es-ES"/>
-        </w:rPr>
-        <w:t xml:space="preserve"> tomará medidas razonables para proteger la información personal del usuario contra el acceso no autorizado, la divulgación o la modificación. Sin embargo, no se puede garantizar la seguridad completa de la información en línea.</w:t>
-      </w:r>
-    </w:p>
-    <w:p>
-      <w:pPr>
-        <w:spacing w:before="100" w:beforeAutospacing="1" w:after="0" w:line="240" w:lineRule="auto"/>
-        <w:rPr>
-          <w:rFonts w:ascii="Times New Roman" w:eastAsia="Times New Roman" w:hAnsi="Times New Roman" w:cs="Times New Roman"/>
-          <w:sz w:val="24"/>
-          <w:szCs w:val="24"/>
-          <w:lang w:eastAsia="es-ES"/>
-        </w:rPr>
-      </w:pPr>
-      <w:r>
-        <w:rPr>
-          <w:rFonts w:ascii="Times New Roman" w:eastAsia="Times New Roman" w:hAnsi="Times New Roman" w:cs="Times New Roman"/>
-          <w:sz w:val="24"/>
-          <w:szCs w:val="24"/>
-          <w:lang w:eastAsia="es-ES"/>
-        </w:rPr>
-        <w:tab/>
-      </w:r>
-      <w:r>
-        <w:rPr>
-          <w:rFonts w:ascii="Times New Roman" w:eastAsia="Times New Roman" w:hAnsi="Times New Roman" w:cs="Times New Roman"/>
-          <w:sz w:val="24"/>
-          <w:szCs w:val="24"/>
-          <w:u w:val="single"/>
-          <w:lang w:eastAsia="es-ES"/>
-        </w:rPr>
-        <w:t>Retención de información</w:t>
-      </w:r>
-      <w:r>
-        <w:rPr>
-          <w:rFonts w:ascii="Times New Roman" w:eastAsia="Times New Roman" w:hAnsi="Times New Roman" w:cs="Times New Roman"/>
-          <w:sz w:val="24"/>
-          <w:szCs w:val="24"/>
-          <w:lang w:eastAsia="es-ES"/>
-        </w:rPr>
-        <w:t xml:space="preserve">: </w:t>
-      </w:r>
-      <w:r>
-        <w:rPr>
-          <w:rFonts w:ascii="Times New Roman" w:eastAsia="Times New Roman" w:hAnsi="Times New Roman" w:cs="Times New Roman"/>
-          <w:sz w:val="24"/>
-          <w:szCs w:val="24"/>
-          <w:lang w:eastAsia="es-ES"/>
-        </w:rPr>
-        <w:t>“Café con Palito, S.L”</w:t>
-      </w:r>
-      <w:r>
-        <w:rPr>
-          <w:rFonts w:ascii="Times New Roman" w:eastAsia="Times New Roman" w:hAnsi="Times New Roman" w:cs="Times New Roman"/>
-          <w:sz w:val="24"/>
-          <w:szCs w:val="24"/>
-          <w:lang w:eastAsia="es-ES"/>
-        </w:rPr>
-        <w:t xml:space="preserve"> retendrá la información personal del usuario durante el tiempo necesario para cumplir con los fines para los que se recopiló, a menos que se requiera por ley o regulación.</w:t>
-      </w:r>
-    </w:p>
-    <w:p>
-      <w:pPr>
-        <w:spacing w:before="100" w:beforeAutospacing="1" w:after="0" w:line="240" w:lineRule="auto"/>
-        <w:rPr>
-          <w:rFonts w:ascii="Times New Roman" w:eastAsia="Times New Roman" w:hAnsi="Times New Roman" w:cs="Times New Roman"/>
-          <w:sz w:val="24"/>
-          <w:szCs w:val="24"/>
-          <w:lang w:eastAsia="es-ES"/>
-        </w:rPr>
-      </w:pPr>
-      <w:r>
-        <w:rPr>
-          <w:rFonts w:ascii="Times New Roman" w:eastAsia="Times New Roman" w:hAnsi="Times New Roman" w:cs="Times New Roman"/>
-          <w:sz w:val="24"/>
-          <w:szCs w:val="24"/>
-          <w:lang w:eastAsia="es-ES"/>
-        </w:rPr>
-        <w:tab/>
-      </w:r>
-      <w:r>
-        <w:rPr>
-          <w:rFonts w:ascii="Times New Roman" w:eastAsia="Times New Roman" w:hAnsi="Times New Roman" w:cs="Times New Roman"/>
-          <w:sz w:val="24"/>
-          <w:szCs w:val="24"/>
-          <w:u w:val="single"/>
-          <w:lang w:eastAsia="es-ES"/>
-        </w:rPr>
-        <w:t>Acceso y corrección</w:t>
-      </w:r>
-      <w:r>
-        <w:rPr>
-          <w:rFonts w:ascii="Times New Roman" w:eastAsia="Times New Roman" w:hAnsi="Times New Roman" w:cs="Times New Roman"/>
-          <w:sz w:val="24"/>
-          <w:szCs w:val="24"/>
-          <w:lang w:eastAsia="es-ES"/>
-        </w:rPr>
-        <w:t>: El usuario tiene derecho a acceder y corregir la información personal que se ha proporcionado a</w:t>
-      </w:r>
-      <w:r>
-        <w:rPr>
-          <w:rFonts w:ascii="Times New Roman" w:eastAsia="Times New Roman" w:hAnsi="Times New Roman" w:cs="Times New Roman"/>
-          <w:sz w:val="24"/>
-          <w:szCs w:val="24"/>
-          <w:lang w:eastAsia="es-ES"/>
-        </w:rPr>
-        <w:t xml:space="preserve"> “Café con Palito, S.L”</w:t>
-      </w:r>
-      <w:r>
-        <w:rPr>
-          <w:rFonts w:ascii="Times New Roman" w:eastAsia="Times New Roman" w:hAnsi="Times New Roman" w:cs="Times New Roman"/>
-          <w:sz w:val="24"/>
-          <w:szCs w:val="24"/>
-          <w:lang w:eastAsia="es-ES"/>
-        </w:rPr>
-        <w:t xml:space="preserve"> a través de la aplicación.</w:t>
-      </w:r>
-    </w:p>
-    <w:p>
-      <w:pPr>
-        <w:spacing w:before="100" w:beforeAutospacing="1" w:after="0" w:line="240" w:lineRule="auto"/>
-        <w:rPr>
-          <w:rFonts w:ascii="Times New Roman" w:eastAsia="Times New Roman" w:hAnsi="Times New Roman" w:cs="Times New Roman"/>
-          <w:sz w:val="24"/>
-          <w:szCs w:val="24"/>
-          <w:lang w:eastAsia="es-ES"/>
-        </w:rPr>
-      </w:pPr>
-      <w:r>
-        <w:rPr>
-          <w:rFonts w:ascii="Times New Roman" w:eastAsia="Times New Roman" w:hAnsi="Times New Roman" w:cs="Times New Roman"/>
-          <w:sz w:val="24"/>
-          <w:szCs w:val="24"/>
-          <w:lang w:eastAsia="es-ES"/>
-        </w:rPr>
-        <w:tab/>
-      </w:r>
-      <w:r>
-        <w:rPr>
-          <w:rFonts w:ascii="Times New Roman" w:eastAsia="Times New Roman" w:hAnsi="Times New Roman" w:cs="Times New Roman"/>
-          <w:sz w:val="24"/>
-          <w:szCs w:val="24"/>
-          <w:u w:val="single"/>
-          <w:lang w:eastAsia="es-ES"/>
-        </w:rPr>
-        <w:t>Menores de edad</w:t>
-      </w:r>
-      <w:r>
-        <w:rPr>
-          <w:rFonts w:ascii="Times New Roman" w:eastAsia="Times New Roman" w:hAnsi="Times New Roman" w:cs="Times New Roman"/>
-          <w:sz w:val="24"/>
-          <w:szCs w:val="24"/>
-          <w:lang w:eastAsia="es-ES"/>
-        </w:rPr>
-        <w:t>: La aplicación</w:t>
-      </w:r>
-      <w:r>
-        <w:rPr>
-          <w:rFonts w:ascii="Times New Roman" w:eastAsia="Times New Roman" w:hAnsi="Times New Roman" w:cs="Times New Roman"/>
-          <w:sz w:val="24"/>
-          <w:szCs w:val="24"/>
-          <w:lang w:eastAsia="es-ES"/>
-        </w:rPr>
-        <w:t xml:space="preserve"> está destinada a usuarios de 11</w:t>
-      </w:r>
-      <w:r>
-        <w:rPr>
-          <w:rFonts w:ascii="Times New Roman" w:eastAsia="Times New Roman" w:hAnsi="Times New Roman" w:cs="Times New Roman"/>
-          <w:sz w:val="24"/>
-          <w:szCs w:val="24"/>
-          <w:lang w:eastAsia="es-ES"/>
-        </w:rPr>
-        <w:t xml:space="preserve"> años o más. El desarrollador no recopila información personal de menores de edad sin el consentimiento de los padres o tutores legales.</w:t>
-      </w:r>
-    </w:p>
-    <w:p>
-      <w:pPr>
-        <w:spacing w:before="100" w:beforeAutospacing="1" w:after="0" w:line="240" w:lineRule="auto"/>
-        <w:rPr>
-          <w:rFonts w:ascii="Times New Roman" w:eastAsia="Times New Roman" w:hAnsi="Times New Roman" w:cs="Times New Roman"/>
-          <w:sz w:val="24"/>
-          <w:szCs w:val="24"/>
-          <w:lang w:eastAsia="es-ES"/>
-        </w:rPr>
-      </w:pPr>
-      <w:r>
-        <w:rPr>
-          <w:rFonts w:ascii="Times New Roman" w:eastAsia="Times New Roman" w:hAnsi="Times New Roman" w:cs="Times New Roman"/>
-          <w:sz w:val="24"/>
-          <w:szCs w:val="24"/>
-          <w:lang w:eastAsia="es-ES"/>
-        </w:rPr>
-        <w:tab/>
-      </w:r>
-      <w:r>
-        <w:rPr>
-          <w:rFonts w:ascii="Times New Roman" w:eastAsia="Times New Roman" w:hAnsi="Times New Roman" w:cs="Times New Roman"/>
-          <w:sz w:val="24"/>
-          <w:szCs w:val="24"/>
-          <w:u w:val="single"/>
-          <w:lang w:eastAsia="es-ES"/>
-        </w:rPr>
-        <w:t>Cambios en la política de privacidad</w:t>
-      </w:r>
-      <w:r>
-        <w:rPr>
-          <w:rFonts w:ascii="Times New Roman" w:eastAsia="Times New Roman" w:hAnsi="Times New Roman" w:cs="Times New Roman"/>
-          <w:sz w:val="24"/>
-          <w:szCs w:val="24"/>
-          <w:lang w:eastAsia="es-ES"/>
-        </w:rPr>
-        <w:t xml:space="preserve">: </w:t>
-      </w:r>
-      <w:r>
-        <w:rPr>
-          <w:rFonts w:ascii="Times New Roman" w:eastAsia="Times New Roman" w:hAnsi="Times New Roman" w:cs="Times New Roman"/>
-          <w:sz w:val="24"/>
-          <w:szCs w:val="24"/>
-          <w:lang w:eastAsia="es-ES"/>
-        </w:rPr>
-        <w:t>“Café con Palito, S.L”</w:t>
-      </w:r>
-      <w:r>
-        <w:rPr>
-          <w:rFonts w:ascii="Times New Roman" w:eastAsia="Times New Roman" w:hAnsi="Times New Roman" w:cs="Times New Roman"/>
-          <w:sz w:val="24"/>
-          <w:szCs w:val="24"/>
-          <w:lang w:eastAsia="es-ES"/>
-        </w:rPr>
-        <w:t xml:space="preserve"> se reserva el derecho de modificar esta política de privacidad en cualquier momento. Los cambios entrarán en vigor inmediatamente después de la publicación en la aplicación.</w:t>
-      </w:r>
-    </w:p>
-    <w:p>
-      <w:pPr>
-        <w:spacing w:before="100" w:beforeAutospacing="1" w:after="0" w:line="240" w:lineRule="auto"/>
-        <w:rPr>
-          <w:rFonts w:ascii="Times New Roman" w:eastAsia="Times New Roman" w:hAnsi="Times New Roman" w:cs="Times New Roman"/>
-          <w:sz w:val="24"/>
-          <w:szCs w:val="24"/>
-          <w:lang w:eastAsia="es-ES"/>
-        </w:rPr>
-      </w:pPr>
-      <w:r>
-        <w:rPr>
-          <w:rFonts w:ascii="Times New Roman" w:eastAsia="Times New Roman" w:hAnsi="Times New Roman" w:cs="Times New Roman"/>
-          <w:sz w:val="24"/>
-          <w:szCs w:val="24"/>
-          <w:lang w:eastAsia="es-ES"/>
-        </w:rPr>
-        <w:lastRenderedPageBreak/>
-        <w:tab/>
-      </w:r>
-      <w:r>
-        <w:rPr>
-          <w:rFonts w:ascii="Times New Roman" w:eastAsia="Times New Roman" w:hAnsi="Times New Roman" w:cs="Times New Roman"/>
-          <w:sz w:val="24"/>
-          <w:szCs w:val="24"/>
-          <w:u w:val="single"/>
-          <w:lang w:eastAsia="es-ES"/>
-        </w:rPr>
-        <w:t>Contacto</w:t>
-      </w:r>
-      <w:r>
-        <w:rPr>
-          <w:rFonts w:ascii="Times New Roman" w:eastAsia="Times New Roman" w:hAnsi="Times New Roman" w:cs="Times New Roman"/>
-          <w:sz w:val="24"/>
-          <w:szCs w:val="24"/>
-          <w:lang w:eastAsia="es-ES"/>
-        </w:rPr>
-        <w:t xml:space="preserve">: Si el usuario tiene alguna pregunta o inquietud sobre la política de privacidad, puede ponerse en contacto con </w:t>
+      </w:r>
+      <w:r>
+        <w:rPr>
+          <w:rFonts w:ascii="Times New Roman" w:eastAsia="Times New Roman" w:hAnsi="Times New Roman" w:cs="Times New Roman"/>
+          <w:sz w:val="24"/>
+          <w:szCs w:val="24"/>
+          <w:lang w:eastAsia="es-ES"/>
+        </w:rPr>
+        <w:t xml:space="preserve">Contacto: Si el usuario tiene alguna pregunta o inquietud sobre la política de privacidad, puede ponerse en contacto con </w:t>
       </w:r>
       <w:r>
         <w:rPr>
@@ -7891,7 +7733,6 @@
         <w:docPartUnique/>
       </w:docPartObj>
     </w:sdtPr>
-    <w:sdtEndPr/>
     <w:sdtContent>
       <w:p>
         <w:pPr>
@@ -7911,7 +7752,7 @@
           <w:rPr>
             <w:noProof/>
           </w:rPr>
-          <w:t>14</w:t>
+          <w:t>1</w:t>
         </w:r>
         <w:r>
           <w:fldChar w:fldCharType="end"/>
@@ -9547,119 +9388,6 @@
     </w:lvl>
   </w:abstractNum>
   <w:abstractNum w:abstractNumId="10" w15:restartNumberingAfterBreak="0">
-    <w:nsid w:val="252F304A"/>
-    <w:multiLevelType w:val="multilevel"/>
-    <w:tmpl w:val="9830076C"/>
-    <w:lvl w:ilvl="0">
-      <w:start w:val="1"/>
-      <w:numFmt w:val="decimal"/>
-      <w:lvlText w:val="%1."/>
-      <w:lvlJc w:val="left"/>
-      <w:pPr>
-        <w:tabs>
-          <w:tab w:val="num" w:pos="720"/>
-        </w:tabs>
-        <w:ind w:left="720" w:hanging="360"/>
-      </w:pPr>
-    </w:lvl>
-    <w:lvl w:ilvl="1" w:tentative="1">
-      <w:start w:val="1"/>
-      <w:numFmt w:val="decimal"/>
-      <w:lvlText w:val="%2."/>
-      <w:lvlJc w:val="left"/>
-      <w:pPr>
-        <w:tabs>
-          <w:tab w:val="num" w:pos="1440"/>
-        </w:tabs>
-        <w:ind w:left="1440" w:hanging="360"/>
-      </w:pPr>
-    </w:lvl>
-    <w:lvl w:ilvl="2" w:tentative="1">
-      <w:start w:val="1"/>
-      <w:numFmt w:val="decimal"/>
-      <w:lvlText w:val="%3."/>
-      <w:lvlJc w:val="left"/>
-      <w:pPr>
-        <w:tabs>
-          <w:tab w:val="num" w:pos="2160"/>
-        </w:tabs>
-        <w:ind w:left="2160" w:hanging="360"/>
-      </w:pPr>
-    </w:lvl>
-    <w:lvl w:ilvl="3" w:tentative="1">
-      <w:start w:val="1"/>
-      <w:numFmt w:val="decimal"/>
-      <w:lvlText w:val="%4."/>
-      <w:lvlJc w:val="left"/>
-      <w:pPr>
-        <w:tabs>
-          <w:tab w:val="num" w:pos="2880"/>
-        </w:tabs>
-        <w:ind w:left="2880" w:hanging="360"/>
-      </w:pPr>
-    </w:lvl>
-    <w:lvl w:ilvl="4" w:tentative="1">
-      <w:start w:val="1"/>
-      <w:numFmt w:val="decimal"/>
-      <w:lvlText w:val="%5."/>
-      <w:lvlJc w:val="left"/>
-      <w:pPr>
-        <w:tabs>
-          <w:tab w:val="num" w:pos="3600"/>
-        </w:tabs>
-        <w:ind w:left="3600" w:hanging="360"/>
-      </w:pPr>
-    </w:lvl>
-    <w:lvl w:ilvl="5" w:tentative="1">
-      <w:start w:val="1"/>
-      <w:numFmt w:val="decimal"/>
-      <w:lvlText w:val="%6."/>
-      <w:lvlJc w:val="left"/>
-      <w:pPr>
-        <w:tabs>
-          <w:tab w:val="num" w:pos="4320"/>
-        </w:tabs>
-        <w:ind w:left="4320" w:hanging="360"/>
-      </w:pPr>
-    </w:lvl>
-    <w:lvl w:ilvl="6" w:tentative="1">
-      <w:start w:val="1"/>
-      <w:numFmt w:val="decimal"/>
-      <w:lvlText w:val="%7."/>
-      <w:lvlJc w:val="left"/>
-      <w:pPr>
-        <w:tabs>
-          <w:tab w:val="num" w:pos="5040"/>
-        </w:tabs>
-        <w:ind w:left="5040" w:hanging="360"/>
-      </w:pPr>
-    </w:lvl>
-    <w:lvl w:ilvl="7" w:tentative="1">
-      <w:start w:val="1"/>
-      <w:numFmt w:val="decimal"/>
-      <w:lvlText w:val="%8."/>
-      <w:lvlJc w:val="left"/>
-      <w:pPr>
-        <w:tabs>
-          <w:tab w:val="num" w:pos="5760"/>
-        </w:tabs>
-        <w:ind w:left="5760" w:hanging="360"/>
-      </w:pPr>
-    </w:lvl>
-    <w:lvl w:ilvl="8" w:tentative="1">
-      <w:start w:val="1"/>
-      <w:numFmt w:val="decimal"/>
-      <w:lvlText w:val="%9."/>
-      <w:lvlJc w:val="left"/>
-      <w:pPr>
-        <w:tabs>
-          <w:tab w:val="num" w:pos="6480"/>
-        </w:tabs>
-        <w:ind w:left="6480" w:hanging="360"/>
-      </w:pPr>
-    </w:lvl>
-  </w:abstractNum>
-  <w:abstractNum w:abstractNumId="11" w15:restartNumberingAfterBreak="0">
     <w:nsid w:val="256425DE"/>
     <w:multiLevelType w:val="hybridMultilevel"/>
     <w:tmpl w:val="F000DD76"/>
@@ -9772,7 +9500,7 @@
       </w:rPr>
     </w:lvl>
   </w:abstractNum>
-  <w:abstractNum w:abstractNumId="12" w15:restartNumberingAfterBreak="0">
+  <w:abstractNum w:abstractNumId="11" w15:restartNumberingAfterBreak="0">
     <w:nsid w:val="282C60B8"/>
     <w:multiLevelType w:val="multilevel"/>
     <w:tmpl w:val="66C8716C"/>
@@ -9921,7 +9649,7 @@
       </w:rPr>
     </w:lvl>
   </w:abstractNum>
-  <w:abstractNum w:abstractNumId="13" w15:restartNumberingAfterBreak="0">
+  <w:abstractNum w:abstractNumId="12" w15:restartNumberingAfterBreak="0">
     <w:nsid w:val="301F6117"/>
     <w:multiLevelType w:val="hybridMultilevel"/>
     <w:tmpl w:val="CF20A1DA"/>
@@ -10034,7 +9762,7 @@
       </w:rPr>
     </w:lvl>
   </w:abstractNum>
-  <w:abstractNum w:abstractNumId="14" w15:restartNumberingAfterBreak="0">
+  <w:abstractNum w:abstractNumId="13" w15:restartNumberingAfterBreak="0">
     <w:nsid w:val="361F6B79"/>
     <w:multiLevelType w:val="hybridMultilevel"/>
     <w:tmpl w:val="DCD095C0"/>
@@ -10147,7 +9875,7 @@
       </w:rPr>
     </w:lvl>
   </w:abstractNum>
-  <w:abstractNum w:abstractNumId="15" w15:restartNumberingAfterBreak="0">
+  <w:abstractNum w:abstractNumId="14" w15:restartNumberingAfterBreak="0">
     <w:nsid w:val="36F91A4B"/>
     <w:multiLevelType w:val="multilevel"/>
     <w:tmpl w:val="D9A4E824"/>
@@ -10296,7 +10024,7 @@
       </w:rPr>
     </w:lvl>
   </w:abstractNum>
-  <w:abstractNum w:abstractNumId="16" w15:restartNumberingAfterBreak="0">
+  <w:abstractNum w:abstractNumId="15" w15:restartNumberingAfterBreak="0">
     <w:nsid w:val="3AFF119F"/>
     <w:multiLevelType w:val="multilevel"/>
     <w:tmpl w:val="67A81EF2"/>
@@ -10445,7 +10173,7 @@
       </w:rPr>
     </w:lvl>
   </w:abstractNum>
-  <w:abstractNum w:abstractNumId="17" w15:restartNumberingAfterBreak="0">
+  <w:abstractNum w:abstractNumId="16" w15:restartNumberingAfterBreak="0">
     <w:nsid w:val="4044361A"/>
     <w:multiLevelType w:val="hybridMultilevel"/>
     <w:tmpl w:val="75687944"/>
@@ -10558,7 +10286,7 @@
       </w:rPr>
     </w:lvl>
   </w:abstractNum>
-  <w:abstractNum w:abstractNumId="18" w15:restartNumberingAfterBreak="0">
+  <w:abstractNum w:abstractNumId="17" w15:restartNumberingAfterBreak="0">
     <w:nsid w:val="41337CAE"/>
     <w:multiLevelType w:val="multilevel"/>
     <w:tmpl w:val="D09C8B68"/>
@@ -10707,7 +10435,7 @@
       </w:rPr>
     </w:lvl>
   </w:abstractNum>
-  <w:abstractNum w:abstractNumId="19" w15:restartNumberingAfterBreak="0">
+  <w:abstractNum w:abstractNumId="18" w15:restartNumberingAfterBreak="0">
     <w:nsid w:val="414356AF"/>
     <w:multiLevelType w:val="hybridMultilevel"/>
     <w:tmpl w:val="D2721CD8"/>
@@ -10796,7 +10524,7 @@
       </w:pPr>
     </w:lvl>
   </w:abstractNum>
-  <w:abstractNum w:abstractNumId="20" w15:restartNumberingAfterBreak="0">
+  <w:abstractNum w:abstractNumId="19" w15:restartNumberingAfterBreak="0">
     <w:nsid w:val="42E75884"/>
     <w:multiLevelType w:val="multilevel"/>
     <w:tmpl w:val="37AC2BAC"/>
@@ -10945,7 +10673,7 @@
       </w:rPr>
     </w:lvl>
   </w:abstractNum>
-  <w:abstractNum w:abstractNumId="21" w15:restartNumberingAfterBreak="0">
+  <w:abstractNum w:abstractNumId="20" w15:restartNumberingAfterBreak="0">
     <w:nsid w:val="43F967C0"/>
     <w:multiLevelType w:val="multilevel"/>
     <w:tmpl w:val="0C0A001D"/>
@@ -11031,7 +10759,7 @@
       </w:pPr>
     </w:lvl>
   </w:abstractNum>
-  <w:abstractNum w:abstractNumId="22" w15:restartNumberingAfterBreak="0">
+  <w:abstractNum w:abstractNumId="21" w15:restartNumberingAfterBreak="0">
     <w:nsid w:val="44425FC9"/>
     <w:multiLevelType w:val="multilevel"/>
     <w:tmpl w:val="B65691D0"/>
@@ -11144,7 +10872,7 @@
       </w:pPr>
     </w:lvl>
   </w:abstractNum>
-  <w:abstractNum w:abstractNumId="23" w15:restartNumberingAfterBreak="0">
+  <w:abstractNum w:abstractNumId="22" w15:restartNumberingAfterBreak="0">
     <w:nsid w:val="45AB7683"/>
     <w:multiLevelType w:val="hybridMultilevel"/>
     <w:tmpl w:val="AF84F4C4"/>
@@ -11256,7 +10984,7 @@
       </w:rPr>
     </w:lvl>
   </w:abstractNum>
-  <w:abstractNum w:abstractNumId="24" w15:restartNumberingAfterBreak="0">
+  <w:abstractNum w:abstractNumId="23" w15:restartNumberingAfterBreak="0">
     <w:nsid w:val="55666B0A"/>
     <w:multiLevelType w:val="multilevel"/>
     <w:tmpl w:val="528C4DE8"/>
@@ -11405,7 +11133,7 @@
       </w:rPr>
     </w:lvl>
   </w:abstractNum>
-  <w:abstractNum w:abstractNumId="25" w15:restartNumberingAfterBreak="0">
+  <w:abstractNum w:abstractNumId="24" w15:restartNumberingAfterBreak="0">
     <w:nsid w:val="56D91476"/>
     <w:multiLevelType w:val="hybridMultilevel"/>
     <w:tmpl w:val="842044F8"/>
@@ -11494,7 +11222,7 @@
       </w:pPr>
     </w:lvl>
   </w:abstractNum>
-  <w:abstractNum w:abstractNumId="26" w15:restartNumberingAfterBreak="0">
+  <w:abstractNum w:abstractNumId="25" w15:restartNumberingAfterBreak="0">
     <w:nsid w:val="5B2B3AC7"/>
     <w:multiLevelType w:val="multilevel"/>
     <w:tmpl w:val="5A8E6EA2"/>
@@ -11607,7 +11335,7 @@
       </w:pPr>
     </w:lvl>
   </w:abstractNum>
-  <w:abstractNum w:abstractNumId="27" w15:restartNumberingAfterBreak="0">
+  <w:abstractNum w:abstractNumId="26" w15:restartNumberingAfterBreak="0">
     <w:nsid w:val="5CC8348A"/>
     <w:multiLevelType w:val="multilevel"/>
     <w:tmpl w:val="B304427E"/>
@@ -11756,7 +11484,7 @@
       </w:rPr>
     </w:lvl>
   </w:abstractNum>
-  <w:abstractNum w:abstractNumId="28" w15:restartNumberingAfterBreak="0">
+  <w:abstractNum w:abstractNumId="27" w15:restartNumberingAfterBreak="0">
     <w:nsid w:val="5ED72E6F"/>
     <w:multiLevelType w:val="hybridMultilevel"/>
     <w:tmpl w:val="5FD04B28"/>
@@ -11845,7 +11573,7 @@
       </w:pPr>
     </w:lvl>
   </w:abstractNum>
-  <w:abstractNum w:abstractNumId="29" w15:restartNumberingAfterBreak="0">
+  <w:abstractNum w:abstractNumId="28" w15:restartNumberingAfterBreak="0">
     <w:nsid w:val="5F3C460B"/>
     <w:multiLevelType w:val="multilevel"/>
     <w:tmpl w:val="AF24646A"/>
@@ -11931,7 +11659,7 @@
       </w:pPr>
     </w:lvl>
   </w:abstractNum>
-  <w:abstractNum w:abstractNumId="30" w15:restartNumberingAfterBreak="0">
+  <w:abstractNum w:abstractNumId="29" w15:restartNumberingAfterBreak="0">
     <w:nsid w:val="5FE81DD4"/>
     <w:multiLevelType w:val="multilevel"/>
     <w:tmpl w:val="2A660D4E"/>
@@ -12080,7 +11808,7 @@
       </w:rPr>
     </w:lvl>
   </w:abstractNum>
-  <w:abstractNum w:abstractNumId="31" w15:restartNumberingAfterBreak="0">
+  <w:abstractNum w:abstractNumId="30" w15:restartNumberingAfterBreak="0">
     <w:nsid w:val="6249588C"/>
     <w:multiLevelType w:val="hybridMultilevel"/>
     <w:tmpl w:val="57B2A2FC"/>
@@ -12169,7 +11897,7 @@
       </w:pPr>
     </w:lvl>
   </w:abstractNum>
-  <w:abstractNum w:abstractNumId="32" w15:restartNumberingAfterBreak="0">
+  <w:abstractNum w:abstractNumId="31" w15:restartNumberingAfterBreak="0">
     <w:nsid w:val="62CC0762"/>
     <w:multiLevelType w:val="multilevel"/>
     <w:tmpl w:val="F0C8E200"/>
@@ -12282,7 +12010,7 @@
       </w:pPr>
     </w:lvl>
   </w:abstractNum>
-  <w:abstractNum w:abstractNumId="33" w15:restartNumberingAfterBreak="0">
+  <w:abstractNum w:abstractNumId="32" w15:restartNumberingAfterBreak="0">
     <w:nsid w:val="67DD571E"/>
     <w:multiLevelType w:val="multilevel"/>
     <w:tmpl w:val="A8F41BDC"/>
@@ -12395,7 +12123,7 @@
       </w:pPr>
     </w:lvl>
   </w:abstractNum>
-  <w:abstractNum w:abstractNumId="34" w15:restartNumberingAfterBreak="0">
+  <w:abstractNum w:abstractNumId="33" w15:restartNumberingAfterBreak="0">
     <w:nsid w:val="681A7FC1"/>
     <w:multiLevelType w:val="hybridMultilevel"/>
     <w:tmpl w:val="B318134A"/>
@@ -12508,7 +12236,7 @@
       </w:rPr>
     </w:lvl>
   </w:abstractNum>
-  <w:abstractNum w:abstractNumId="35" w15:restartNumberingAfterBreak="0">
+  <w:abstractNum w:abstractNumId="34" w15:restartNumberingAfterBreak="0">
     <w:nsid w:val="6F3F03B9"/>
     <w:multiLevelType w:val="hybridMultilevel"/>
     <w:tmpl w:val="F4DEAD42"/>
@@ -12657,7 +12385,7 @@
       </w:rPr>
     </w:lvl>
   </w:abstractNum>
-  <w:abstractNum w:abstractNumId="36" w15:restartNumberingAfterBreak="0">
+  <w:abstractNum w:abstractNumId="35" w15:restartNumberingAfterBreak="0">
     <w:nsid w:val="72272532"/>
     <w:multiLevelType w:val="multilevel"/>
     <w:tmpl w:val="40F8F07E"/>
@@ -12806,7 +12534,7 @@
       </w:rPr>
     </w:lvl>
   </w:abstractNum>
-  <w:abstractNum w:abstractNumId="37" w15:restartNumberingAfterBreak="0">
+  <w:abstractNum w:abstractNumId="36" w15:restartNumberingAfterBreak="0">
     <w:nsid w:val="74A07FF1"/>
     <w:multiLevelType w:val="multilevel"/>
     <w:tmpl w:val="255EED80"/>
@@ -12955,7 +12683,7 @@
       </w:rPr>
     </w:lvl>
   </w:abstractNum>
-  <w:abstractNum w:abstractNumId="38" w15:restartNumberingAfterBreak="0">
+  <w:abstractNum w:abstractNumId="37" w15:restartNumberingAfterBreak="0">
     <w:nsid w:val="7C3E2066"/>
     <w:multiLevelType w:val="multilevel"/>
     <w:tmpl w:val="1F08C662"/>
@@ -13069,7 +12797,7 @@
     </w:lvl>
   </w:abstractNum>
   <w:num w:numId="1">
-    <w:abstractNumId w:val="14"/>
+    <w:abstractNumId w:val="13"/>
   </w:num>
   <w:num w:numId="2">
     <w:abstractNumId w:val="0"/>
@@ -13078,100 +12806,100 @@
     <w:abstractNumId w:val="7"/>
   </w:num>
   <w:num w:numId="4">
-    <w:abstractNumId w:val="19"/>
+    <w:abstractNumId w:val="18"/>
   </w:num>
   <w:num w:numId="5">
-    <w:abstractNumId w:val="13"/>
+    <w:abstractNumId w:val="12"/>
   </w:num>
   <w:num w:numId="6">
+    <w:abstractNumId w:val="10"/>
+  </w:num>
+  <w:num w:numId="7">
+    <w:abstractNumId w:val="27"/>
+  </w:num>
+  <w:num w:numId="8">
+    <w:abstractNumId w:val="24"/>
+  </w:num>
+  <w:num w:numId="9">
+    <w:abstractNumId w:val="15"/>
+  </w:num>
+  <w:num w:numId="10">
+    <w:abstractNumId w:val="17"/>
+  </w:num>
+  <w:num w:numId="11">
+    <w:abstractNumId w:val="36"/>
+  </w:num>
+  <w:num w:numId="12">
+    <w:abstractNumId w:val="29"/>
+  </w:num>
+  <w:num w:numId="13">
+    <w:abstractNumId w:val="23"/>
+  </w:num>
+  <w:num w:numId="14">
+    <w:abstractNumId w:val="14"/>
+  </w:num>
+  <w:num w:numId="15">
+    <w:abstractNumId w:val="32"/>
+  </w:num>
+  <w:num w:numId="16">
+    <w:abstractNumId w:val="31"/>
+  </w:num>
+  <w:num w:numId="17">
+    <w:abstractNumId w:val="21"/>
+  </w:num>
+  <w:num w:numId="18">
+    <w:abstractNumId w:val="25"/>
+  </w:num>
+  <w:num w:numId="19">
     <w:abstractNumId w:val="11"/>
   </w:num>
-  <w:num w:numId="7">
-    <w:abstractNumId w:val="28"/>
-  </w:num>
-  <w:num w:numId="8">
-    <w:abstractNumId w:val="25"/>
-  </w:num>
-  <w:num w:numId="9">
-    <w:abstractNumId w:val="16"/>
-  </w:num>
-  <w:num w:numId="10">
-    <w:abstractNumId w:val="18"/>
-  </w:num>
-  <w:num w:numId="11">
-    <w:abstractNumId w:val="37"/>
-  </w:num>
-  <w:num w:numId="12">
-    <w:abstractNumId w:val="30"/>
-  </w:num>
-  <w:num w:numId="13">
-    <w:abstractNumId w:val="24"/>
-  </w:num>
-  <w:num w:numId="14">
-    <w:abstractNumId w:val="15"/>
-  </w:num>
-  <w:num w:numId="15">
-    <w:abstractNumId w:val="33"/>
-  </w:num>
-  <w:num w:numId="16">
-    <w:abstractNumId w:val="32"/>
-  </w:num>
-  <w:num w:numId="17">
-    <w:abstractNumId w:val="22"/>
-  </w:num>
-  <w:num w:numId="18">
+  <w:num w:numId="20">
     <w:abstractNumId w:val="26"/>
-  </w:num>
-  <w:num w:numId="19">
-    <w:abstractNumId w:val="12"/>
-  </w:num>
-  <w:num w:numId="20">
-    <w:abstractNumId w:val="27"/>
   </w:num>
   <w:num w:numId="21">
     <w:abstractNumId w:val="2"/>
   </w:num>
   <w:num w:numId="22">
-    <w:abstractNumId w:val="36"/>
+    <w:abstractNumId w:val="35"/>
   </w:num>
   <w:num w:numId="23">
-    <w:abstractNumId w:val="20"/>
+    <w:abstractNumId w:val="19"/>
   </w:num>
   <w:num w:numId="24">
     <w:abstractNumId w:val="1"/>
   </w:num>
   <w:num w:numId="25">
-    <w:abstractNumId w:val="35"/>
+    <w:abstractNumId w:val="34"/>
   </w:num>
   <w:num w:numId="26">
-    <w:abstractNumId w:val="31"/>
+    <w:abstractNumId w:val="30"/>
   </w:num>
   <w:num w:numId="27">
     <w:abstractNumId w:val="9"/>
   </w:num>
   <w:num w:numId="28">
-    <w:abstractNumId w:val="38"/>
+    <w:abstractNumId w:val="37"/>
   </w:num>
   <w:num w:numId="29">
-    <w:abstractNumId w:val="34"/>
+    <w:abstractNumId w:val="33"/>
   </w:num>
   <w:num w:numId="30">
     <w:abstractNumId w:val="4"/>
   </w:num>
   <w:num w:numId="31">
-    <w:abstractNumId w:val="23"/>
+    <w:abstractNumId w:val="22"/>
   </w:num>
   <w:num w:numId="32">
     <w:abstractNumId w:val="5"/>
   </w:num>
   <w:num w:numId="33">
-    <w:abstractNumId w:val="21"/>
+    <w:abstractNumId w:val="20"/>
   </w:num>
   <w:num w:numId="34">
-    <w:abstractNumId w:val="29"/>
+    <w:abstractNumId w:val="28"/>
   </w:num>
   <w:num w:numId="35">
-    <w:abstractNumId w:val="17"/>
+    <w:abstractNumId w:val="16"/>
   </w:num>
   <w:num w:numId="36">
     <w:abstractNumId w:val="3"/>
@@ -13181,9 +12909,6 @@
   </w:num>
   <w:num w:numId="38">
     <w:abstractNumId w:val="6"/>
-  </w:num>
-  <w:num w:numId="39">
-    <w:abstractNumId w:val="10"/>
   </w:num>
 </w:numbering>
 </file>
@@ -15424,7 +15149,7 @@
 </file>
 
 <file path=customXml/itemProps4.xml><?xml version="1.0" encoding="utf-8"?>
-<ds:datastoreItem xmlns:ds="http://schemas.openxmlformats.org/officeDocument/2006/customXml" ds:itemID="{EE374256-BEA1-4DDE-936A-61207800420F}">
+<ds:datastoreItem xmlns:ds="http://schemas.openxmlformats.org/officeDocument/2006/customXml" ds:itemID="{27A2D0D6-DE1C-4444-A75F-B3356783F854}">
   <ds:schemaRefs>
     <ds:schemaRef ds:uri="http://schemas.openxmlformats.org/officeDocument/2006/bibliography"/>
   </ds:schemaRefs>

</xml_diff>